<commit_message>
Version Control Table is added , besides other formattings
</commit_message>
<xml_diff>
--- a/Configuration management (1).docx
+++ b/Configuration management (1).docx
@@ -11,25 +11,1001 @@
           <w:u w:val="single"/>
         </w:rPr>
       </w:pPr>
-      <w:bookmarkStart w:id="0" w:name="_GoBack"/>
-      <w:r>
+    </w:p>
+    <w:p>
+      <w:pPr>
+        <w:pStyle w:val="TitleCover"/>
+        <w:spacing w:after="240"/>
+        <w:jc w:val="right"/>
+        <w:rPr>
+          <w:rFonts w:ascii="Arial" w:hAnsi="Arial" w:cs="Arial"/>
+          <w:sz w:val="52"/>
+        </w:rPr>
+      </w:pPr>
+    </w:p>
+    <w:p>
+      <w:pPr>
+        <w:pStyle w:val="TitleCover"/>
+        <w:spacing w:after="240"/>
+        <w:jc w:val="right"/>
+        <w:rPr>
+          <w:rFonts w:ascii="Arial" w:hAnsi="Arial" w:cs="Arial"/>
+          <w:sz w:val="52"/>
+        </w:rPr>
+      </w:pPr>
+    </w:p>
+    <w:p>
+      <w:pPr>
+        <w:pStyle w:val="TitleCover"/>
+        <w:spacing w:after="240"/>
+        <w:jc w:val="right"/>
+        <w:rPr>
+          <w:rFonts w:ascii="Arial" w:hAnsi="Arial" w:cs="Arial"/>
+          <w:sz w:val="52"/>
+        </w:rPr>
+      </w:pPr>
+    </w:p>
+    <w:p>
+      <w:pPr>
+        <w:pStyle w:val="TitleCover"/>
+        <w:spacing w:after="240"/>
+        <w:jc w:val="right"/>
+        <w:rPr>
+          <w:rFonts w:ascii="Arial" w:hAnsi="Arial" w:cs="Arial"/>
+          <w:sz w:val="52"/>
+        </w:rPr>
+      </w:pPr>
+    </w:p>
+    <w:p>
+      <w:pPr>
+        <w:rPr>
+          <w:rFonts w:ascii="Arial" w:hAnsi="Arial" w:cs="Arial"/>
+        </w:rPr>
+      </w:pPr>
+    </w:p>
+    <w:p>
+      <w:pPr>
+        <w:pStyle w:val="Title"/>
+        <w:rPr>
+          <w:rFonts w:ascii="Arial" w:hAnsi="Arial" w:cs="Arial"/>
+          <w:i/>
+          <w:color w:val="0000FF"/>
+          <w:sz w:val="40"/>
+          <w:szCs w:val="40"/>
+        </w:rPr>
+      </w:pPr>
+    </w:p>
+    <w:p>
+      <w:pPr>
+        <w:pStyle w:val="Title"/>
+        <w:pBdr>
+          <w:bottom w:val="single" w:sz="4" w:space="1" w:color="auto"/>
+        </w:pBdr>
+        <w:jc w:val="right"/>
+        <w:rPr>
+          <w:rFonts w:ascii="Arial" w:hAnsi="Arial" w:cs="Arial"/>
+          <w:sz w:val="40"/>
+          <w:szCs w:val="40"/>
+        </w:rPr>
+      </w:pPr>
+      <w:r>
+        <w:rPr>
+          <w:rFonts w:ascii="Arial" w:hAnsi="Arial" w:cs="Arial"/>
+          <w:sz w:val="40"/>
+          <w:szCs w:val="40"/>
+        </w:rPr>
+        <w:fldChar w:fldCharType="begin"/>
+      </w:r>
+      <w:r>
+        <w:rPr>
+          <w:rFonts w:ascii="Arial" w:hAnsi="Arial" w:cs="Arial"/>
+          <w:sz w:val="40"/>
+          <w:szCs w:val="40"/>
+        </w:rPr>
+        <w:instrText xml:space="preserve"> DOCPROPERTY  Title  \* MERGEFORMAT </w:instrText>
+      </w:r>
+      <w:r>
+        <w:rPr>
+          <w:rFonts w:ascii="Arial" w:hAnsi="Arial" w:cs="Arial"/>
+          <w:sz w:val="40"/>
+          <w:szCs w:val="40"/>
+        </w:rPr>
+        <w:fldChar w:fldCharType="separate"/>
+      </w:r>
+      <w:r>
+        <w:rPr>
+          <w:rFonts w:ascii="Arial" w:hAnsi="Arial" w:cs="Arial"/>
+          <w:sz w:val="40"/>
+          <w:szCs w:val="40"/>
+        </w:rPr>
+        <w:t>Configuration Management Plan</w:t>
+      </w:r>
+      <w:r>
+        <w:rPr>
+          <w:rFonts w:ascii="Arial" w:hAnsi="Arial" w:cs="Arial"/>
+          <w:sz w:val="40"/>
+          <w:szCs w:val="40"/>
+        </w:rPr>
+        <w:fldChar w:fldCharType="end"/>
+      </w:r>
+    </w:p>
+    <w:p>
+      <w:pPr>
+        <w:pStyle w:val="StyleSubtitleCover2TopNoborder"/>
+        <w:rPr>
+          <w:rFonts w:ascii="Arial" w:hAnsi="Arial" w:cs="Arial"/>
+          <w:i/>
+          <w:color w:val="0000FF"/>
+        </w:rPr>
+      </w:pPr>
+      <w:r>
+        <w:rPr>
+          <w:rFonts w:ascii="Arial" w:hAnsi="Arial" w:cs="Arial"/>
+        </w:rPr>
+        <w:t xml:space="preserve">Version Number: </w:t>
+      </w:r>
+      <w:r>
+        <w:rPr>
+          <w:rFonts w:ascii="Arial" w:hAnsi="Arial" w:cs="Arial"/>
+          <w:u w:val="single"/>
+          <w:lang w:val="de-DE"/>
+        </w:rPr>
+        <w:fldChar w:fldCharType="begin"/>
+      </w:r>
+      <w:r>
+        <w:rPr>
+          <w:rFonts w:ascii="Arial" w:hAnsi="Arial" w:cs="Arial"/>
+          <w:u w:val="single"/>
+        </w:rPr>
+        <w:instrText xml:space="preserve"> DOCPROPERTY  Version  \* MERGEFORMAT </w:instrText>
+      </w:r>
+      <w:r>
+        <w:rPr>
+          <w:rFonts w:ascii="Arial" w:hAnsi="Arial" w:cs="Arial"/>
+          <w:u w:val="single"/>
+          <w:lang w:val="de-DE"/>
+        </w:rPr>
+        <w:fldChar w:fldCharType="separate"/>
+      </w:r>
+      <w:r>
+        <w:rPr>
+          <w:rFonts w:ascii="Arial" w:hAnsi="Arial" w:cs="Arial"/>
+          <w:u w:val="single"/>
+        </w:rPr>
+        <w:t>1.0</w:t>
+      </w:r>
+      <w:r>
+        <w:rPr>
+          <w:rFonts w:ascii="Arial" w:hAnsi="Arial" w:cs="Arial"/>
+          <w:u w:val="single"/>
+          <w:lang w:val="de-DE"/>
+        </w:rPr>
+        <w:fldChar w:fldCharType="end"/>
+      </w:r>
+    </w:p>
+    <w:p>
+      <w:pPr>
+        <w:pStyle w:val="StyleSubtitleCover2TopNoborder"/>
+        <w:rPr>
+          <w:rFonts w:ascii="Arial" w:hAnsi="Arial" w:cs="Arial"/>
+          <w:color w:val="0000FF"/>
+        </w:rPr>
+      </w:pPr>
+      <w:r>
+        <w:rPr>
+          <w:rFonts w:ascii="Arial" w:hAnsi="Arial" w:cs="Arial"/>
+        </w:rPr>
+        <w:t xml:space="preserve">Version Date: </w:t>
+      </w:r>
+      <w:r>
+        <w:rPr>
+          <w:rFonts w:ascii="Arial" w:hAnsi="Arial" w:cs="Arial"/>
+          <w:color w:val="000000" w:themeColor="text1"/>
+          <w:u w:val="single"/>
+        </w:rPr>
+        <w:t>27-Apr-2019</w:t>
+      </w:r>
+    </w:p>
+    <w:p>
+      <w:pPr>
+        <w:rPr>
+          <w:rFonts w:ascii="Arial" w:hAnsi="Arial" w:cs="Arial"/>
+        </w:rPr>
+      </w:pPr>
+    </w:p>
+    <w:p>
+      <w:pPr>
+        <w:jc w:val="center"/>
         <w:rPr>
           <w:sz w:val="60"/>
           <w:szCs w:val="60"/>
           <w:u w:val="single"/>
         </w:rPr>
-        <w:t>Configuration management</w:t>
-      </w:r>
-      <w:r>
+      </w:pPr>
+    </w:p>
+    <w:p>
+      <w:pPr>
+        <w:jc w:val="center"/>
         <w:rPr>
           <w:sz w:val="60"/>
           <w:szCs w:val="60"/>
           <w:u w:val="single"/>
         </w:rPr>
-        <w:t xml:space="preserve"> document</w:t>
-      </w:r>
-    </w:p>
-    <w:bookmarkEnd w:id="0"/>
+      </w:pPr>
+    </w:p>
+    <w:p>
+      <w:pPr>
+        <w:jc w:val="center"/>
+        <w:rPr>
+          <w:sz w:val="60"/>
+          <w:szCs w:val="60"/>
+          <w:u w:val="single"/>
+        </w:rPr>
+      </w:pPr>
+    </w:p>
+    <w:p>
+      <w:pPr>
+        <w:jc w:val="center"/>
+        <w:rPr>
+          <w:sz w:val="60"/>
+          <w:szCs w:val="60"/>
+          <w:u w:val="single"/>
+        </w:rPr>
+      </w:pPr>
+    </w:p>
+    <w:p>
+      <w:pPr>
+        <w:rPr>
+          <w:sz w:val="60"/>
+          <w:szCs w:val="60"/>
+          <w:u w:val="single"/>
+        </w:rPr>
+      </w:pPr>
+    </w:p>
+    <w:p>
+      <w:pPr>
+        <w:jc w:val="center"/>
+        <w:rPr>
+          <w:sz w:val="60"/>
+          <w:szCs w:val="60"/>
+          <w:u w:val="single"/>
+        </w:rPr>
+      </w:pPr>
+    </w:p>
+    <w:p>
+      <w:pPr>
+        <w:pStyle w:val="Title"/>
+        <w:rPr>
+          <w:rFonts w:ascii="Arial" w:hAnsi="Arial" w:cs="Arial"/>
+        </w:rPr>
+      </w:pPr>
+      <w:r>
+        <w:rPr>
+          <w:rFonts w:ascii="Arial" w:hAnsi="Arial" w:cs="Arial"/>
+        </w:rPr>
+        <w:t>VERSION HISTORY</w:t>
+      </w:r>
+    </w:p>
+    <w:p>
+      <w:pPr>
+        <w:pStyle w:val="InfoBlue"/>
+        <w:ind w:left="0"/>
+        <w:rPr>
+          <w:rFonts w:ascii="Arial" w:hAnsi="Arial" w:cs="Arial"/>
+        </w:rPr>
+      </w:pPr>
+      <w:r>
+        <w:rPr>
+          <w:rFonts w:ascii="Arial" w:hAnsi="Arial" w:cs="Arial"/>
+        </w:rPr>
+        <w:t xml:space="preserve">[Provide information on how the development and distribution of the </w:t>
+      </w:r>
+      <w:r>
+        <w:rPr>
+          <w:rFonts w:ascii="Arial" w:hAnsi="Arial" w:cs="Arial"/>
+        </w:rPr>
+        <w:fldChar w:fldCharType="begin"/>
+      </w:r>
+      <w:r>
+        <w:rPr>
+          <w:rFonts w:ascii="Arial" w:hAnsi="Arial" w:cs="Arial"/>
+        </w:rPr>
+        <w:instrText xml:space="preserve"> TITLE   \* MERGEFORMAT </w:instrText>
+      </w:r>
+      <w:r>
+        <w:rPr>
+          <w:rFonts w:ascii="Arial" w:hAnsi="Arial" w:cs="Arial"/>
+        </w:rPr>
+        <w:fldChar w:fldCharType="separate"/>
+      </w:r>
+      <w:r>
+        <w:rPr>
+          <w:rFonts w:ascii="Arial" w:hAnsi="Arial" w:cs="Arial"/>
+        </w:rPr>
+        <w:t>Configuration Management Plan</w:t>
+      </w:r>
+      <w:r>
+        <w:rPr>
+          <w:rFonts w:ascii="Arial" w:hAnsi="Arial" w:cs="Arial"/>
+        </w:rPr>
+        <w:fldChar w:fldCharType="end"/>
+      </w:r>
+      <w:r>
+        <w:rPr>
+          <w:rFonts w:ascii="Arial" w:hAnsi="Arial" w:cs="Arial"/>
+        </w:rPr>
+        <w:t xml:space="preserve"> will be controlled and tracked. Use the table below to provide the version number, the author implementing the version, the date of the version, the name of the person approving the version, the date that particular version was approved, and a brief description of the reason for creating the revised version.]</w:t>
+      </w:r>
+    </w:p>
+    <w:p>
+      <w:pPr>
+        <w:pStyle w:val="BodyText"/>
+      </w:pPr>
+    </w:p>
+    <w:p>
+      <w:pPr>
+        <w:pStyle w:val="BodyText"/>
+      </w:pPr>
+    </w:p>
+    <w:tbl>
+      <w:tblPr>
+        <w:tblW w:w="12853" w:type="dxa"/>
+        <w:tblBorders>
+          <w:top w:val="single" w:sz="4" w:space="0" w:color="auto"/>
+          <w:left w:val="single" w:sz="4" w:space="0" w:color="auto"/>
+          <w:bottom w:val="single" w:sz="4" w:space="0" w:color="auto"/>
+          <w:right w:val="single" w:sz="4" w:space="0" w:color="auto"/>
+          <w:insideH w:val="single" w:sz="4" w:space="0" w:color="auto"/>
+          <w:insideV w:val="single" w:sz="4" w:space="0" w:color="auto"/>
+        </w:tblBorders>
+        <w:tblLayout w:type="fixed"/>
+        <w:tblCellMar>
+          <w:left w:w="14" w:type="dxa"/>
+          <w:right w:w="14" w:type="dxa"/>
+        </w:tblCellMar>
+        <w:tblLook w:val="0000" w:firstRow="0" w:lastRow="0" w:firstColumn="0" w:lastColumn="0" w:noHBand="0" w:noVBand="0"/>
+      </w:tblPr>
+      <w:tblGrid>
+        <w:gridCol w:w="895"/>
+        <w:gridCol w:w="1350"/>
+        <w:gridCol w:w="1710"/>
+        <w:gridCol w:w="1530"/>
+        <w:gridCol w:w="2520"/>
+        <w:gridCol w:w="4848"/>
+      </w:tblGrid>
+      <w:tr>
+        <w:tblPrEx>
+          <w:tblCellMar>
+            <w:top w:w="0" w:type="dxa"/>
+            <w:bottom w:w="0" w:type="dxa"/>
+          </w:tblCellMar>
+        </w:tblPrEx>
+        <w:trPr>
+          <w:trHeight w:val="478"/>
+        </w:trPr>
+        <w:tc>
+          <w:tcPr>
+            <w:tcW w:w="895" w:type="dxa"/>
+            <w:shd w:val="clear" w:color="auto" w:fill="D9D9D9"/>
+          </w:tcPr>
+          <w:p>
+            <w:pPr>
+              <w:pStyle w:val="tabletxt"/>
+              <w:jc w:val="center"/>
+              <w:rPr>
+                <w:rFonts w:ascii="Arial" w:hAnsi="Arial"/>
+                <w:b/>
+                <w:bCs/>
+              </w:rPr>
+            </w:pPr>
+            <w:r>
+              <w:rPr>
+                <w:rFonts w:ascii="Arial" w:hAnsi="Arial"/>
+                <w:b/>
+                <w:bCs/>
+              </w:rPr>
+              <w:t>Version</w:t>
+            </w:r>
+            <w:r>
+              <w:rPr>
+                <w:rFonts w:ascii="Arial" w:hAnsi="Arial"/>
+                <w:b/>
+                <w:bCs/>
+              </w:rPr>
+              <w:br/>
+            </w:r>
+            <w:r>
+              <w:rPr>
+                <w:rFonts w:ascii="Arial" w:hAnsi="Arial"/>
+                <w:b/>
+                <w:bCs/>
+              </w:rPr>
+              <w:t>Number</w:t>
+            </w:r>
+          </w:p>
+        </w:tc>
+        <w:tc>
+          <w:tcPr>
+            <w:tcW w:w="1350" w:type="dxa"/>
+            <w:shd w:val="clear" w:color="auto" w:fill="D9D9D9"/>
+          </w:tcPr>
+          <w:p>
+            <w:pPr>
+              <w:pStyle w:val="tabletxt"/>
+              <w:jc w:val="center"/>
+              <w:rPr>
+                <w:rFonts w:ascii="Arial" w:hAnsi="Arial"/>
+                <w:b/>
+                <w:bCs/>
+              </w:rPr>
+            </w:pPr>
+            <w:r>
+              <w:rPr>
+                <w:rFonts w:ascii="Arial" w:hAnsi="Arial"/>
+                <w:b/>
+                <w:bCs/>
+              </w:rPr>
+              <w:t>Implemented</w:t>
+            </w:r>
+          </w:p>
+          <w:p>
+            <w:pPr>
+              <w:pStyle w:val="tabletxt"/>
+              <w:jc w:val="center"/>
+              <w:rPr>
+                <w:rFonts w:ascii="Arial" w:hAnsi="Arial"/>
+                <w:b/>
+                <w:bCs/>
+              </w:rPr>
+            </w:pPr>
+            <w:r>
+              <w:rPr>
+                <w:rFonts w:ascii="Arial" w:hAnsi="Arial"/>
+                <w:b/>
+                <w:bCs/>
+              </w:rPr>
+              <w:t>By</w:t>
+            </w:r>
+          </w:p>
+        </w:tc>
+        <w:tc>
+          <w:tcPr>
+            <w:tcW w:w="1710" w:type="dxa"/>
+            <w:shd w:val="clear" w:color="auto" w:fill="D9D9D9"/>
+          </w:tcPr>
+          <w:p>
+            <w:pPr>
+              <w:pStyle w:val="tabletxt"/>
+              <w:jc w:val="center"/>
+              <w:rPr>
+                <w:rFonts w:ascii="Arial" w:hAnsi="Arial"/>
+                <w:b/>
+                <w:bCs/>
+              </w:rPr>
+            </w:pPr>
+            <w:r>
+              <w:rPr>
+                <w:rFonts w:ascii="Arial" w:hAnsi="Arial"/>
+                <w:b/>
+                <w:bCs/>
+              </w:rPr>
+              <w:t>Revision</w:t>
+            </w:r>
+          </w:p>
+          <w:p>
+            <w:pPr>
+              <w:pStyle w:val="tabletxt"/>
+              <w:jc w:val="center"/>
+              <w:rPr>
+                <w:rFonts w:ascii="Arial" w:hAnsi="Arial"/>
+                <w:b/>
+                <w:bCs/>
+              </w:rPr>
+            </w:pPr>
+            <w:r>
+              <w:rPr>
+                <w:rFonts w:ascii="Arial" w:hAnsi="Arial"/>
+                <w:b/>
+                <w:bCs/>
+              </w:rPr>
+              <w:t>Date</w:t>
+            </w:r>
+          </w:p>
+        </w:tc>
+        <w:tc>
+          <w:tcPr>
+            <w:tcW w:w="1530" w:type="dxa"/>
+            <w:shd w:val="clear" w:color="auto" w:fill="D9D9D9"/>
+          </w:tcPr>
+          <w:p>
+            <w:pPr>
+              <w:pStyle w:val="tabletxt"/>
+              <w:jc w:val="center"/>
+              <w:rPr>
+                <w:rFonts w:ascii="Arial" w:hAnsi="Arial"/>
+                <w:b/>
+                <w:bCs/>
+              </w:rPr>
+            </w:pPr>
+            <w:r>
+              <w:rPr>
+                <w:rFonts w:ascii="Arial" w:hAnsi="Arial"/>
+                <w:b/>
+                <w:bCs/>
+              </w:rPr>
+              <w:t>Approval</w:t>
+            </w:r>
+          </w:p>
+          <w:p>
+            <w:pPr>
+              <w:pStyle w:val="tabletxt"/>
+              <w:jc w:val="center"/>
+              <w:rPr>
+                <w:rFonts w:ascii="Arial" w:hAnsi="Arial"/>
+                <w:b/>
+                <w:bCs/>
+              </w:rPr>
+            </w:pPr>
+            <w:r>
+              <w:rPr>
+                <w:rFonts w:ascii="Arial" w:hAnsi="Arial"/>
+                <w:b/>
+                <w:bCs/>
+              </w:rPr>
+              <w:t>Date</w:t>
+            </w:r>
+          </w:p>
+        </w:tc>
+        <w:tc>
+          <w:tcPr>
+            <w:tcW w:w="2520" w:type="dxa"/>
+            <w:shd w:val="clear" w:color="auto" w:fill="D9D9D9"/>
+          </w:tcPr>
+          <w:p>
+            <w:pPr>
+              <w:pStyle w:val="tabletxt"/>
+              <w:jc w:val="center"/>
+              <w:rPr>
+                <w:rFonts w:ascii="Arial" w:hAnsi="Arial"/>
+                <w:b/>
+                <w:bCs/>
+              </w:rPr>
+            </w:pPr>
+            <w:r>
+              <w:rPr>
+                <w:rFonts w:ascii="Arial" w:hAnsi="Arial"/>
+                <w:b/>
+                <w:bCs/>
+              </w:rPr>
+              <w:t>Description of</w:t>
+            </w:r>
+            <w:r>
+              <w:rPr>
+                <w:rFonts w:ascii="Arial" w:hAnsi="Arial"/>
+                <w:b/>
+                <w:bCs/>
+              </w:rPr>
+              <w:br/>
+              <w:t>Change</w:t>
+            </w:r>
+          </w:p>
+        </w:tc>
+        <w:tc>
+          <w:tcPr>
+            <w:tcW w:w="4848" w:type="dxa"/>
+            <w:shd w:val="clear" w:color="auto" w:fill="D9D9D9"/>
+          </w:tcPr>
+          <w:p>
+            <w:pPr>
+              <w:pStyle w:val="tabletxt"/>
+              <w:jc w:val="left"/>
+              <w:rPr>
+                <w:rFonts w:ascii="Arial" w:hAnsi="Arial"/>
+                <w:b/>
+                <w:bCs/>
+              </w:rPr>
+            </w:pPr>
+            <w:r>
+              <w:rPr>
+                <w:rFonts w:ascii="Arial" w:hAnsi="Arial"/>
+                <w:b/>
+                <w:bCs/>
+              </w:rPr>
+              <w:t>Reviewed By</w:t>
+            </w:r>
+          </w:p>
+        </w:tc>
+      </w:tr>
+      <w:tr>
+        <w:tblPrEx>
+          <w:tblCellMar>
+            <w:top w:w="0" w:type="dxa"/>
+            <w:bottom w:w="0" w:type="dxa"/>
+          </w:tblCellMar>
+        </w:tblPrEx>
+        <w:trPr>
+          <w:trHeight w:val="63"/>
+        </w:trPr>
+        <w:tc>
+          <w:tcPr>
+            <w:tcW w:w="895" w:type="dxa"/>
+          </w:tcPr>
+          <w:p>
+            <w:pPr>
+              <w:pStyle w:val="Tabletext"/>
+              <w:jc w:val="center"/>
+              <w:rPr>
+                <w:rFonts w:cs="Arial"/>
+              </w:rPr>
+            </w:pPr>
+            <w:r>
+              <w:rPr>
+                <w:rFonts w:cs="Arial"/>
+              </w:rPr>
+              <w:t>1.0</w:t>
+            </w:r>
+          </w:p>
+        </w:tc>
+        <w:tc>
+          <w:tcPr>
+            <w:tcW w:w="1350" w:type="dxa"/>
+          </w:tcPr>
+          <w:p>
+            <w:pPr>
+              <w:pStyle w:val="Tabletext"/>
+              <w:rPr>
+                <w:rFonts w:cs="Arial"/>
+              </w:rPr>
+            </w:pPr>
+            <w:r>
+              <w:rPr>
+                <w:rFonts w:cs="Arial"/>
+              </w:rPr>
+              <w:t>Aya</w:t>
+            </w:r>
+          </w:p>
+        </w:tc>
+        <w:tc>
+          <w:tcPr>
+            <w:tcW w:w="1710" w:type="dxa"/>
+          </w:tcPr>
+          <w:p>
+            <w:pPr>
+              <w:pStyle w:val="Tabletext"/>
+              <w:jc w:val="center"/>
+              <w:rPr>
+                <w:rFonts w:cs="Arial"/>
+              </w:rPr>
+            </w:pPr>
+            <w:r>
+              <w:rPr>
+                <w:rFonts w:cs="Arial"/>
+                <w:i/>
+                <w:color w:val="0000FF"/>
+              </w:rPr>
+              <w:t>01-May-2019</w:t>
+            </w:r>
+          </w:p>
+        </w:tc>
+        <w:tc>
+          <w:tcPr>
+            <w:tcW w:w="1530" w:type="dxa"/>
+          </w:tcPr>
+          <w:p>
+            <w:pPr>
+              <w:pStyle w:val="Tabletext"/>
+              <w:jc w:val="center"/>
+              <w:rPr>
+                <w:rFonts w:cs="Arial"/>
+              </w:rPr>
+            </w:pPr>
+          </w:p>
+        </w:tc>
+        <w:tc>
+          <w:tcPr>
+            <w:tcW w:w="2520" w:type="dxa"/>
+          </w:tcPr>
+          <w:p>
+            <w:pPr>
+              <w:pStyle w:val="Tabletext"/>
+              <w:rPr>
+                <w:rFonts w:cs="Arial"/>
+              </w:rPr>
+            </w:pPr>
+          </w:p>
+        </w:tc>
+        <w:tc>
+          <w:tcPr>
+            <w:tcW w:w="4848" w:type="dxa"/>
+          </w:tcPr>
+          <w:p>
+            <w:pPr>
+              <w:pStyle w:val="Tabletext"/>
+              <w:rPr>
+                <w:rFonts w:cs="Arial"/>
+              </w:rPr>
+            </w:pPr>
+          </w:p>
+        </w:tc>
+      </w:tr>
+      <w:tr>
+        <w:tblPrEx>
+          <w:tblCellMar>
+            <w:top w:w="0" w:type="dxa"/>
+            <w:bottom w:w="0" w:type="dxa"/>
+          </w:tblCellMar>
+        </w:tblPrEx>
+        <w:trPr>
+          <w:trHeight w:val="224"/>
+        </w:trPr>
+        <w:tc>
+          <w:tcPr>
+            <w:tcW w:w="895" w:type="dxa"/>
+          </w:tcPr>
+          <w:p>
+            <w:pPr>
+              <w:pStyle w:val="Tabletext"/>
+              <w:jc w:val="center"/>
+              <w:rPr>
+                <w:rFonts w:cs="Arial"/>
+              </w:rPr>
+            </w:pPr>
+            <w:r>
+              <w:rPr>
+                <w:rFonts w:cs="Arial"/>
+              </w:rPr>
+              <w:t>1.1</w:t>
+            </w:r>
+          </w:p>
+        </w:tc>
+        <w:tc>
+          <w:tcPr>
+            <w:tcW w:w="1350" w:type="dxa"/>
+          </w:tcPr>
+          <w:p>
+            <w:pPr>
+              <w:pStyle w:val="Tabletext"/>
+              <w:rPr>
+                <w:rFonts w:cs="Arial"/>
+              </w:rPr>
+            </w:pPr>
+          </w:p>
+        </w:tc>
+        <w:tc>
+          <w:tcPr>
+            <w:tcW w:w="1710" w:type="dxa"/>
+          </w:tcPr>
+          <w:p>
+            <w:pPr>
+              <w:pStyle w:val="Tabletext"/>
+              <w:jc w:val="center"/>
+              <w:rPr>
+                <w:rFonts w:cs="Arial"/>
+              </w:rPr>
+            </w:pPr>
+          </w:p>
+        </w:tc>
+        <w:tc>
+          <w:tcPr>
+            <w:tcW w:w="1530" w:type="dxa"/>
+          </w:tcPr>
+          <w:p>
+            <w:pPr>
+              <w:pStyle w:val="Tabletext"/>
+              <w:jc w:val="center"/>
+              <w:rPr>
+                <w:rFonts w:cs="Arial"/>
+              </w:rPr>
+            </w:pPr>
+          </w:p>
+        </w:tc>
+        <w:tc>
+          <w:tcPr>
+            <w:tcW w:w="2520" w:type="dxa"/>
+          </w:tcPr>
+          <w:p>
+            <w:pPr>
+              <w:pStyle w:val="Tabletext"/>
+              <w:jc w:val="center"/>
+              <w:rPr>
+                <w:rFonts w:cs="Arial"/>
+              </w:rPr>
+            </w:pPr>
+          </w:p>
+        </w:tc>
+        <w:tc>
+          <w:tcPr>
+            <w:tcW w:w="4848" w:type="dxa"/>
+          </w:tcPr>
+          <w:p>
+            <w:pPr>
+              <w:pStyle w:val="Tabletext"/>
+              <w:jc w:val="center"/>
+              <w:rPr>
+                <w:rFonts w:cs="Arial"/>
+              </w:rPr>
+            </w:pPr>
+          </w:p>
+        </w:tc>
+      </w:tr>
+      <w:tr>
+        <w:tblPrEx>
+          <w:tblCellMar>
+            <w:top w:w="0" w:type="dxa"/>
+            <w:bottom w:w="0" w:type="dxa"/>
+          </w:tblCellMar>
+        </w:tblPrEx>
+        <w:trPr>
+          <w:trHeight w:val="224"/>
+        </w:trPr>
+        <w:tc>
+          <w:tcPr>
+            <w:tcW w:w="895" w:type="dxa"/>
+          </w:tcPr>
+          <w:p>
+            <w:pPr>
+              <w:pStyle w:val="Tabletext"/>
+              <w:jc w:val="center"/>
+              <w:rPr>
+                <w:rFonts w:cs="Arial"/>
+              </w:rPr>
+            </w:pPr>
+            <w:r>
+              <w:rPr>
+                <w:rFonts w:cs="Arial"/>
+              </w:rPr>
+              <w:t>1.1</w:t>
+            </w:r>
+          </w:p>
+        </w:tc>
+        <w:tc>
+          <w:tcPr>
+            <w:tcW w:w="1350" w:type="dxa"/>
+          </w:tcPr>
+          <w:p>
+            <w:pPr>
+              <w:pStyle w:val="Tabletext"/>
+              <w:rPr>
+                <w:rFonts w:cs="Arial"/>
+              </w:rPr>
+            </w:pPr>
+          </w:p>
+        </w:tc>
+        <w:tc>
+          <w:tcPr>
+            <w:tcW w:w="1710" w:type="dxa"/>
+          </w:tcPr>
+          <w:p>
+            <w:pPr>
+              <w:pStyle w:val="Tabletext"/>
+              <w:jc w:val="center"/>
+              <w:rPr>
+                <w:rFonts w:cs="Arial"/>
+              </w:rPr>
+            </w:pPr>
+          </w:p>
+        </w:tc>
+        <w:tc>
+          <w:tcPr>
+            <w:tcW w:w="1530" w:type="dxa"/>
+          </w:tcPr>
+          <w:p>
+            <w:pPr>
+              <w:pStyle w:val="Tabletext"/>
+              <w:jc w:val="center"/>
+              <w:rPr>
+                <w:rFonts w:cs="Arial"/>
+              </w:rPr>
+            </w:pPr>
+          </w:p>
+        </w:tc>
+        <w:tc>
+          <w:tcPr>
+            <w:tcW w:w="2520" w:type="dxa"/>
+          </w:tcPr>
+          <w:p>
+            <w:pPr>
+              <w:pStyle w:val="Tabletext"/>
+              <w:jc w:val="center"/>
+              <w:rPr>
+                <w:rFonts w:cs="Arial"/>
+              </w:rPr>
+            </w:pPr>
+          </w:p>
+        </w:tc>
+        <w:tc>
+          <w:tcPr>
+            <w:tcW w:w="4848" w:type="dxa"/>
+          </w:tcPr>
+          <w:p>
+            <w:pPr>
+              <w:pStyle w:val="Tabletext"/>
+              <w:jc w:val="center"/>
+              <w:rPr>
+                <w:rFonts w:cs="Arial"/>
+              </w:rPr>
+            </w:pPr>
+          </w:p>
+        </w:tc>
+      </w:tr>
+    </w:tbl>
+    <w:p>
+      <w:pPr>
+        <w:rPr>
+          <w:rFonts w:ascii="Arial" w:hAnsi="Arial" w:cs="Arial"/>
+        </w:rPr>
+      </w:pPr>
+    </w:p>
+    <w:p>
+      <w:pPr>
+        <w:jc w:val="center"/>
+        <w:rPr>
+          <w:sz w:val="60"/>
+          <w:szCs w:val="60"/>
+          <w:u w:val="single"/>
+        </w:rPr>
+      </w:pPr>
+    </w:p>
+    <w:p>
+      <w:pPr>
+        <w:jc w:val="center"/>
+        <w:rPr>
+          <w:sz w:val="60"/>
+          <w:szCs w:val="60"/>
+          <w:u w:val="single"/>
+        </w:rPr>
+      </w:pPr>
+    </w:p>
+    <w:p>
+      <w:pPr>
+        <w:jc w:val="center"/>
+        <w:rPr>
+          <w:sz w:val="60"/>
+          <w:szCs w:val="60"/>
+          <w:u w:val="single"/>
+        </w:rPr>
+      </w:pPr>
+    </w:p>
+    <w:p>
+      <w:pPr>
+        <w:jc w:val="center"/>
+        <w:rPr>
+          <w:sz w:val="60"/>
+          <w:szCs w:val="60"/>
+          <w:u w:val="single"/>
+        </w:rPr>
+      </w:pPr>
+    </w:p>
+    <w:p>
+      <w:pPr>
+        <w:jc w:val="center"/>
+        <w:rPr>
+          <w:sz w:val="60"/>
+          <w:szCs w:val="60"/>
+          <w:u w:val="single"/>
+        </w:rPr>
+      </w:pPr>
+    </w:p>
+    <w:p>
+      <w:pPr>
+        <w:jc w:val="center"/>
+        <w:rPr>
+          <w:sz w:val="60"/>
+          <w:szCs w:val="60"/>
+          <w:u w:val="single"/>
+        </w:rPr>
+      </w:pPr>
+    </w:p>
+    <w:p>
+      <w:pPr>
+        <w:jc w:val="center"/>
+        <w:rPr>
+          <w:sz w:val="60"/>
+          <w:szCs w:val="60"/>
+          <w:u w:val="single"/>
+        </w:rPr>
+      </w:pPr>
+    </w:p>
     <w:p>
       <w:pPr>
         <w:rPr>
@@ -55,6 +1031,7 @@
           <w:sz w:val="40"/>
           <w:szCs w:val="40"/>
         </w:rPr>
+        <w:lastRenderedPageBreak/>
         <w:t>Introduction :</w:t>
       </w:r>
     </w:p>
@@ -450,7 +1427,6 @@
           <w:sz w:val="40"/>
           <w:szCs w:val="40"/>
         </w:rPr>
-        <w:lastRenderedPageBreak/>
         <w:t>Configuration folder structure:</w:t>
       </w:r>
     </w:p>
@@ -495,7 +1471,17 @@
           <w:sz w:val="30"/>
           <w:szCs w:val="30"/>
         </w:rPr>
-        <w:t>Development branch: contains source code , database diagram</w:t>
+        <w:t>De</w:t>
+      </w:r>
+      <w:bookmarkStart w:id="0" w:name="_GoBack"/>
+      <w:bookmarkEnd w:id="0"/>
+      <w:r>
+        <w:rPr>
+          <w:rFonts w:cstheme="minorHAnsi"/>
+          <w:sz w:val="30"/>
+          <w:szCs w:val="30"/>
+        </w:rPr>
+        <w:t>velopment branch: contains source code , database diagram</w:t>
       </w:r>
     </w:p>
     <w:p>
@@ -517,6 +1503,7 @@
           <w:sz w:val="30"/>
           <w:szCs w:val="30"/>
         </w:rPr>
+        <w:lastRenderedPageBreak/>
         <w:t>Testing branch: contains test cases, test plan.</w:t>
       </w:r>
     </w:p>
@@ -1815,7 +2802,7 @@
     <w:lsdException w:name="List Number 3" w:semiHidden="1" w:unhideWhenUsed="1"/>
     <w:lsdException w:name="List Number 4" w:semiHidden="1" w:unhideWhenUsed="1"/>
     <w:lsdException w:name="List Number 5" w:semiHidden="1" w:unhideWhenUsed="1"/>
-    <w:lsdException w:name="Title" w:uiPriority="10" w:qFormat="1"/>
+    <w:lsdException w:name="Title" w:uiPriority="0" w:qFormat="1"/>
     <w:lsdException w:name="Closing" w:semiHidden="1" w:unhideWhenUsed="1"/>
     <w:lsdException w:name="Signature" w:semiHidden="1" w:unhideWhenUsed="1"/>
     <w:lsdException w:name="Default Paragraph Font" w:semiHidden="1" w:uiPriority="1" w:unhideWhenUsed="1"/>
@@ -2179,6 +3166,152 @@
       <w:u w:val="single"/>
     </w:rPr>
   </w:style>
+  <w:style w:type="paragraph" w:styleId="Title">
+    <w:name w:val="Title"/>
+    <w:basedOn w:val="Normal"/>
+    <w:link w:val="TitleChar"/>
+    <w:qFormat/>
+    <w:rsid w:val="007B55AE"/>
+    <w:pPr>
+      <w:spacing w:before="180" w:after="120" w:line="240" w:lineRule="auto"/>
+      <w:jc w:val="center"/>
+    </w:pPr>
+    <w:rPr>
+      <w:rFonts w:ascii="Times New Roman" w:eastAsia="Times New Roman" w:hAnsi="Times New Roman" w:cs="Times New Roman"/>
+      <w:b/>
+      <w:bCs/>
+      <w:caps/>
+      <w:sz w:val="36"/>
+      <w:szCs w:val="24"/>
+    </w:rPr>
+  </w:style>
+  <w:style w:type="character" w:customStyle="1" w:styleId="TitleChar">
+    <w:name w:val="Title Char"/>
+    <w:basedOn w:val="DefaultParagraphFont"/>
+    <w:link w:val="Title"/>
+    <w:rsid w:val="007B55AE"/>
+    <w:rPr>
+      <w:rFonts w:ascii="Times New Roman" w:eastAsia="Times New Roman" w:hAnsi="Times New Roman" w:cs="Times New Roman"/>
+      <w:b/>
+      <w:bCs/>
+      <w:caps/>
+      <w:sz w:val="36"/>
+      <w:szCs w:val="24"/>
+    </w:rPr>
+  </w:style>
+  <w:style w:type="paragraph" w:customStyle="1" w:styleId="TitleCover">
+    <w:name w:val="Title Cover"/>
+    <w:basedOn w:val="Normal"/>
+    <w:next w:val="Normal"/>
+    <w:rsid w:val="007B55AE"/>
+    <w:pPr>
+      <w:keepNext/>
+      <w:keepLines/>
+      <w:pBdr>
+        <w:top w:val="single" w:sz="48" w:space="31" w:color="auto"/>
+      </w:pBdr>
+      <w:tabs>
+        <w:tab w:val="left" w:pos="0"/>
+      </w:tabs>
+      <w:spacing w:before="240" w:after="500" w:line="640" w:lineRule="exact"/>
+    </w:pPr>
+    <w:rPr>
+      <w:rFonts w:ascii="Arial Black" w:eastAsia="Times New Roman" w:hAnsi="Arial Black" w:cs="Times New Roman"/>
+      <w:b/>
+      <w:spacing w:val="-48"/>
+      <w:kern w:val="28"/>
+      <w:sz w:val="64"/>
+      <w:szCs w:val="20"/>
+    </w:rPr>
+  </w:style>
+  <w:style w:type="paragraph" w:customStyle="1" w:styleId="StyleSubtitleCover2TopNoborder">
+    <w:name w:val="Style Subtitle Cover2 + Top: (No border)"/>
+    <w:basedOn w:val="Normal"/>
+    <w:rsid w:val="007B55AE"/>
+    <w:pPr>
+      <w:keepNext/>
+      <w:keepLines/>
+      <w:spacing w:after="0" w:line="480" w:lineRule="atLeast"/>
+      <w:jc w:val="right"/>
+    </w:pPr>
+    <w:rPr>
+      <w:rFonts w:ascii="Times New Roman" w:eastAsia="Times New Roman" w:hAnsi="Times New Roman" w:cs="Times New Roman"/>
+      <w:kern w:val="28"/>
+      <w:sz w:val="32"/>
+      <w:szCs w:val="20"/>
+    </w:rPr>
+  </w:style>
+  <w:style w:type="paragraph" w:customStyle="1" w:styleId="tabletxt">
+    <w:name w:val="tabletxt"/>
+    <w:basedOn w:val="Normal"/>
+    <w:rsid w:val="007B55AE"/>
+    <w:pPr>
+      <w:autoSpaceDE w:val="0"/>
+      <w:autoSpaceDN w:val="0"/>
+      <w:adjustRightInd w:val="0"/>
+      <w:spacing w:before="20" w:after="20" w:line="240" w:lineRule="auto"/>
+      <w:jc w:val="both"/>
+    </w:pPr>
+    <w:rPr>
+      <w:rFonts w:ascii="Times New Roman" w:eastAsia="Times New Roman" w:hAnsi="Times New Roman" w:cs="Arial"/>
+      <w:sz w:val="20"/>
+      <w:szCs w:val="20"/>
+    </w:rPr>
+  </w:style>
+  <w:style w:type="paragraph" w:customStyle="1" w:styleId="Tabletext">
+    <w:name w:val="Tabletext"/>
+    <w:basedOn w:val="Normal"/>
+    <w:rsid w:val="007B55AE"/>
+    <w:pPr>
+      <w:keepLines/>
+      <w:widowControl w:val="0"/>
+      <w:spacing w:after="0" w:line="240" w:lineRule="atLeast"/>
+    </w:pPr>
+    <w:rPr>
+      <w:rFonts w:ascii="Arial" w:eastAsia="Times New Roman" w:hAnsi="Arial" w:cs="Times New Roman"/>
+      <w:sz w:val="20"/>
+      <w:szCs w:val="20"/>
+    </w:rPr>
+  </w:style>
+  <w:style w:type="paragraph" w:customStyle="1" w:styleId="InfoBlue">
+    <w:name w:val="InfoBlue"/>
+    <w:basedOn w:val="Normal"/>
+    <w:next w:val="BodyText"/>
+    <w:rsid w:val="007B55AE"/>
+    <w:pPr>
+      <w:widowControl w:val="0"/>
+      <w:spacing w:after="120" w:line="240" w:lineRule="atLeast"/>
+      <w:ind w:left="576"/>
+      <w:jc w:val="both"/>
+    </w:pPr>
+    <w:rPr>
+      <w:rFonts w:ascii="Times New Roman" w:eastAsia="Times New Roman" w:hAnsi="Times New Roman" w:cs="Times New Roman"/>
+      <w:i/>
+      <w:color w:val="0000FF"/>
+      <w:sz w:val="24"/>
+      <w:szCs w:val="20"/>
+    </w:rPr>
+  </w:style>
+  <w:style w:type="paragraph" w:styleId="BodyText">
+    <w:name w:val="Body Text"/>
+    <w:basedOn w:val="Normal"/>
+    <w:link w:val="BodyTextChar"/>
+    <w:uiPriority w:val="99"/>
+    <w:semiHidden/>
+    <w:unhideWhenUsed/>
+    <w:rsid w:val="007B55AE"/>
+    <w:pPr>
+      <w:spacing w:after="120"/>
+    </w:pPr>
+  </w:style>
+  <w:style w:type="character" w:customStyle="1" w:styleId="BodyTextChar">
+    <w:name w:val="Body Text Char"/>
+    <w:basedOn w:val="DefaultParagraphFont"/>
+    <w:link w:val="BodyText"/>
+    <w:uiPriority w:val="99"/>
+    <w:semiHidden/>
+    <w:rsid w:val="007B55AE"/>
+  </w:style>
 </w:styles>
 </file>
 

</xml_diff>

<commit_message>
document formatting needed minor modifications -CCB role process has been added -naming convention has been added
</commit_message>
<xml_diff>
--- a/Configuration management (1).docx
+++ b/Configuration management (1).docx
@@ -4,68 +4,8 @@
   <w:body>
     <w:p>
       <w:pPr>
-        <w:jc w:val="center"/>
-        <w:rPr>
-          <w:sz w:val="60"/>
-          <w:szCs w:val="60"/>
-          <w:u w:val="single"/>
-        </w:rPr>
-      </w:pPr>
-    </w:p>
-    <w:p>
-      <w:pPr>
-        <w:pStyle w:val="TitleCover"/>
-        <w:spacing w:after="240"/>
-        <w:jc w:val="right"/>
-        <w:rPr>
-          <w:rFonts w:ascii="Arial" w:hAnsi="Arial" w:cs="Arial"/>
-          <w:sz w:val="52"/>
-        </w:rPr>
-      </w:pPr>
-    </w:p>
-    <w:p>
-      <w:pPr>
-        <w:pStyle w:val="TitleCover"/>
-        <w:spacing w:after="240"/>
-        <w:jc w:val="right"/>
-        <w:rPr>
-          <w:rFonts w:ascii="Arial" w:hAnsi="Arial" w:cs="Arial"/>
-          <w:sz w:val="52"/>
-        </w:rPr>
-      </w:pPr>
-    </w:p>
-    <w:p>
-      <w:pPr>
-        <w:pStyle w:val="TitleCover"/>
-        <w:spacing w:after="240"/>
-        <w:jc w:val="right"/>
-        <w:rPr>
-          <w:rFonts w:ascii="Arial" w:hAnsi="Arial" w:cs="Arial"/>
-          <w:sz w:val="52"/>
-        </w:rPr>
-      </w:pPr>
-    </w:p>
-    <w:p>
-      <w:pPr>
-        <w:pStyle w:val="TitleCover"/>
-        <w:spacing w:after="240"/>
-        <w:jc w:val="right"/>
-        <w:rPr>
-          <w:rFonts w:ascii="Arial" w:hAnsi="Arial" w:cs="Arial"/>
-          <w:sz w:val="52"/>
-        </w:rPr>
-      </w:pPr>
-    </w:p>
-    <w:p>
-      <w:pPr>
-        <w:rPr>
-          <w:rFonts w:ascii="Arial" w:hAnsi="Arial" w:cs="Arial"/>
-        </w:rPr>
-      </w:pPr>
-    </w:p>
-    <w:p>
-      <w:pPr>
         <w:pStyle w:val="Title"/>
+        <w:jc w:val="left"/>
         <w:rPr>
           <w:rFonts w:ascii="Arial" w:hAnsi="Arial" w:cs="Arial"/>
           <w:i/>
@@ -77,134 +17,197 @@
     </w:p>
     <w:p>
       <w:pPr>
-        <w:pStyle w:val="Title"/>
-        <w:pBdr>
-          <w:bottom w:val="single" w:sz="4" w:space="1" w:color="auto"/>
-        </w:pBdr>
-        <w:jc w:val="right"/>
-        <w:rPr>
-          <w:rFonts w:ascii="Arial" w:hAnsi="Arial" w:cs="Arial"/>
+        <w:pStyle w:val="BodyText"/>
+        <w:jc w:val="center"/>
+        <w:rPr>
+          <w:rFonts w:ascii="Arial" w:hAnsi="Arial"/>
+          <w:b/>
+          <w:sz w:val="80"/>
+          <w:szCs w:val="80"/>
+        </w:rPr>
+      </w:pPr>
+      <w:r>
+        <w:rPr>
+          <w:rFonts w:ascii="Arial" w:hAnsi="Arial"/>
+          <w:b/>
+          <w:sz w:val="80"/>
+          <w:szCs w:val="80"/>
+        </w:rPr>
+        <w:t>Configuration</w:t>
+      </w:r>
+      <w:r>
+        <w:rPr>
+          <w:rFonts w:ascii="Arial" w:hAnsi="Arial"/>
+          <w:b/>
+          <w:sz w:val="80"/>
+          <w:szCs w:val="80"/>
+        </w:rPr>
+        <w:t xml:space="preserve"> </w:t>
+      </w:r>
+      <w:r>
+        <w:rPr>
+          <w:rFonts w:ascii="Arial" w:hAnsi="Arial"/>
+          <w:b/>
+          <w:sz w:val="80"/>
+          <w:szCs w:val="80"/>
+        </w:rPr>
+        <w:t>management</w:t>
+      </w:r>
+    </w:p>
+    <w:p>
+      <w:pPr>
+        <w:pStyle w:val="BodyText"/>
+        <w:jc w:val="center"/>
+        <w:rPr>
+          <w:rFonts w:ascii="Arial" w:hAnsi="Arial"/>
+          <w:b/>
+          <w:sz w:val="40"/>
+          <w:szCs w:val="24"/>
+        </w:rPr>
+      </w:pPr>
+    </w:p>
+    <w:p>
+      <w:pPr>
+        <w:pStyle w:val="BodyText"/>
+        <w:jc w:val="center"/>
+        <w:rPr>
+          <w:rFonts w:ascii="Arial" w:hAnsi="Arial"/>
+          <w:b/>
+          <w:sz w:val="40"/>
+          <w:szCs w:val="24"/>
+        </w:rPr>
+      </w:pPr>
+    </w:p>
+    <w:p>
+      <w:pPr>
+        <w:pStyle w:val="BodyText"/>
+        <w:jc w:val="center"/>
+        <w:rPr>
+          <w:rFonts w:ascii="Arial" w:hAnsi="Arial"/>
+          <w:bCs/>
           <w:sz w:val="40"/>
           <w:szCs w:val="40"/>
         </w:rPr>
       </w:pPr>
       <w:r>
         <w:rPr>
-          <w:rFonts w:ascii="Arial" w:hAnsi="Arial" w:cs="Arial"/>
+          <w:rFonts w:ascii="Arial" w:hAnsi="Arial"/>
+          <w:bCs/>
           <w:sz w:val="40"/>
           <w:szCs w:val="40"/>
         </w:rPr>
-        <w:fldChar w:fldCharType="begin"/>
-      </w:r>
-      <w:r>
-        <w:rPr>
-          <w:rFonts w:ascii="Arial" w:hAnsi="Arial" w:cs="Arial"/>
+        <w:t xml:space="preserve">For </w:t>
+      </w:r>
+    </w:p>
+    <w:p>
+      <w:pPr>
+        <w:pStyle w:val="BodyText"/>
+        <w:jc w:val="center"/>
+        <w:rPr>
+          <w:rFonts w:ascii="Arial" w:hAnsi="Arial"/>
+          <w:b/>
+          <w:sz w:val="40"/>
+          <w:szCs w:val="24"/>
+        </w:rPr>
+      </w:pPr>
+    </w:p>
+    <w:p>
+      <w:pPr>
+        <w:pStyle w:val="BodyText"/>
+        <w:jc w:val="center"/>
+        <w:rPr>
+          <w:rFonts w:ascii="Arial" w:hAnsi="Arial"/>
+          <w:b/>
+          <w:sz w:val="40"/>
+          <w:szCs w:val="24"/>
+        </w:rPr>
+      </w:pPr>
+    </w:p>
+    <w:p>
+      <w:pPr>
+        <w:pStyle w:val="BodyText"/>
+        <w:jc w:val="center"/>
+        <w:rPr>
+          <w:rFonts w:ascii="Arial" w:hAnsi="Arial"/>
+          <w:b/>
+          <w:sz w:val="80"/>
+          <w:szCs w:val="80"/>
+        </w:rPr>
+      </w:pPr>
+      <w:r>
+        <w:rPr>
+          <w:rFonts w:ascii="Arial" w:hAnsi="Arial"/>
+          <w:b/>
+          <w:sz w:val="80"/>
+          <w:szCs w:val="80"/>
+        </w:rPr>
+        <w:t>Learning Hub Web Application</w:t>
+      </w:r>
+    </w:p>
+    <w:p>
+      <w:pPr>
+        <w:pStyle w:val="BodyText"/>
+        <w:jc w:val="center"/>
+        <w:rPr>
+          <w:rFonts w:ascii="Arial" w:hAnsi="Arial"/>
+          <w:b/>
+          <w:sz w:val="40"/>
+          <w:szCs w:val="24"/>
+        </w:rPr>
+      </w:pPr>
+    </w:p>
+    <w:p>
+      <w:pPr>
+        <w:pStyle w:val="BodyText"/>
+        <w:jc w:val="center"/>
+        <w:rPr>
+          <w:rFonts w:ascii="Arial" w:hAnsi="Arial"/>
+          <w:b/>
+          <w:sz w:val="40"/>
+          <w:szCs w:val="24"/>
+        </w:rPr>
+      </w:pPr>
+    </w:p>
+    <w:p>
+      <w:pPr>
+        <w:pStyle w:val="BodyText"/>
+        <w:spacing w:line="360" w:lineRule="auto"/>
+        <w:jc w:val="center"/>
+        <w:rPr>
+          <w:rFonts w:ascii="Arial" w:hAnsi="Arial"/>
+          <w:bCs/>
           <w:sz w:val="40"/>
           <w:szCs w:val="40"/>
         </w:rPr>
-        <w:instrText xml:space="preserve"> DOCPROPERTY  Title  \* MERGEFORMAT </w:instrText>
-      </w:r>
-      <w:r>
-        <w:rPr>
-          <w:rFonts w:ascii="Arial" w:hAnsi="Arial" w:cs="Arial"/>
+      </w:pPr>
+      <w:r>
+        <w:rPr>
+          <w:rFonts w:ascii="Arial" w:hAnsi="Arial"/>
+          <w:bCs/>
           <w:sz w:val="40"/>
           <w:szCs w:val="40"/>
         </w:rPr>
-        <w:fldChar w:fldCharType="separate"/>
-      </w:r>
-      <w:r>
-        <w:rPr>
-          <w:rFonts w:ascii="Arial" w:hAnsi="Arial" w:cs="Arial"/>
+        <w:t xml:space="preserve">Prepared By: </w:t>
+      </w:r>
+      <w:r>
+        <w:rPr>
+          <w:rFonts w:ascii="Arial" w:hAnsi="Arial"/>
+          <w:bCs/>
           <w:sz w:val="40"/>
           <w:szCs w:val="40"/>
         </w:rPr>
-        <w:t>Configuration Management Plan</w:t>
-      </w:r>
-      <w:r>
-        <w:rPr>
-          <w:rFonts w:ascii="Arial" w:hAnsi="Arial" w:cs="Arial"/>
-          <w:sz w:val="40"/>
-          <w:szCs w:val="40"/>
-        </w:rPr>
-        <w:fldChar w:fldCharType="end"/>
-      </w:r>
-    </w:p>
-    <w:p>
-      <w:pPr>
-        <w:pStyle w:val="StyleSubtitleCover2TopNoborder"/>
-        <w:rPr>
-          <w:rFonts w:ascii="Arial" w:hAnsi="Arial" w:cs="Arial"/>
-          <w:i/>
-          <w:color w:val="0000FF"/>
-        </w:rPr>
-      </w:pPr>
-      <w:r>
-        <w:rPr>
-          <w:rFonts w:ascii="Arial" w:hAnsi="Arial" w:cs="Arial"/>
-        </w:rPr>
-        <w:t xml:space="preserve">Version Number: </w:t>
-      </w:r>
-      <w:r>
-        <w:rPr>
-          <w:rFonts w:ascii="Arial" w:hAnsi="Arial" w:cs="Arial"/>
-          <w:u w:val="single"/>
-          <w:lang w:val="de-DE"/>
-        </w:rPr>
-        <w:fldChar w:fldCharType="begin"/>
-      </w:r>
-      <w:r>
-        <w:rPr>
-          <w:rFonts w:ascii="Arial" w:hAnsi="Arial" w:cs="Arial"/>
-          <w:u w:val="single"/>
-        </w:rPr>
-        <w:instrText xml:space="preserve"> DOCPROPERTY  Version  \* MERGEFORMAT </w:instrText>
-      </w:r>
-      <w:r>
-        <w:rPr>
-          <w:rFonts w:ascii="Arial" w:hAnsi="Arial" w:cs="Arial"/>
-          <w:u w:val="single"/>
-          <w:lang w:val="de-DE"/>
-        </w:rPr>
-        <w:fldChar w:fldCharType="separate"/>
-      </w:r>
-      <w:r>
-        <w:rPr>
-          <w:rFonts w:ascii="Arial" w:hAnsi="Arial" w:cs="Arial"/>
-          <w:u w:val="single"/>
-        </w:rPr>
-        <w:t>1.0</w:t>
-      </w:r>
-      <w:r>
-        <w:rPr>
-          <w:rFonts w:ascii="Arial" w:hAnsi="Arial" w:cs="Arial"/>
-          <w:u w:val="single"/>
-          <w:lang w:val="de-DE"/>
-        </w:rPr>
-        <w:fldChar w:fldCharType="end"/>
-      </w:r>
-    </w:p>
-    <w:p>
-      <w:pPr>
-        <w:pStyle w:val="StyleSubtitleCover2TopNoborder"/>
-        <w:rPr>
-          <w:rFonts w:ascii="Arial" w:hAnsi="Arial" w:cs="Arial"/>
-          <w:color w:val="0000FF"/>
-        </w:rPr>
-      </w:pPr>
-      <w:r>
-        <w:rPr>
-          <w:rFonts w:ascii="Arial" w:hAnsi="Arial" w:cs="Arial"/>
-        </w:rPr>
-        <w:t xml:space="preserve">Version Date: </w:t>
-      </w:r>
-      <w:r>
-        <w:rPr>
-          <w:rFonts w:ascii="Arial" w:hAnsi="Arial" w:cs="Arial"/>
-          <w:color w:val="000000" w:themeColor="text1"/>
-          <w:u w:val="single"/>
-        </w:rPr>
-        <w:t>27-Apr-2019</w:t>
-      </w:r>
+        <w:t>Aya Mohamed</w:t>
+      </w:r>
+    </w:p>
+    <w:p>
+      <w:pPr>
+        <w:pStyle w:val="BodyText"/>
+        <w:rPr>
+          <w:b/>
+          <w:sz w:val="32"/>
+          <w:szCs w:val="24"/>
+        </w:rPr>
+      </w:pPr>
     </w:p>
     <w:p>
       <w:pPr>
@@ -286,70 +289,10 @@
         <w:t>VERSION HISTORY</w:t>
       </w:r>
     </w:p>
-    <w:p>
-      <w:pPr>
-        <w:pStyle w:val="InfoBlue"/>
-        <w:ind w:left="0"/>
-        <w:rPr>
-          <w:rFonts w:ascii="Arial" w:hAnsi="Arial" w:cs="Arial"/>
-        </w:rPr>
-      </w:pPr>
-      <w:r>
-        <w:rPr>
-          <w:rFonts w:ascii="Arial" w:hAnsi="Arial" w:cs="Arial"/>
-        </w:rPr>
-        <w:t xml:space="preserve">[Provide information on how the development and distribution of the </w:t>
-      </w:r>
-      <w:r>
-        <w:rPr>
-          <w:rFonts w:ascii="Arial" w:hAnsi="Arial" w:cs="Arial"/>
-        </w:rPr>
-        <w:fldChar w:fldCharType="begin"/>
-      </w:r>
-      <w:r>
-        <w:rPr>
-          <w:rFonts w:ascii="Arial" w:hAnsi="Arial" w:cs="Arial"/>
-        </w:rPr>
-        <w:instrText xml:space="preserve"> TITLE   \* MERGEFORMAT </w:instrText>
-      </w:r>
-      <w:r>
-        <w:rPr>
-          <w:rFonts w:ascii="Arial" w:hAnsi="Arial" w:cs="Arial"/>
-        </w:rPr>
-        <w:fldChar w:fldCharType="separate"/>
-      </w:r>
-      <w:r>
-        <w:rPr>
-          <w:rFonts w:ascii="Arial" w:hAnsi="Arial" w:cs="Arial"/>
-        </w:rPr>
-        <w:t>Configuration Management Plan</w:t>
-      </w:r>
-      <w:r>
-        <w:rPr>
-          <w:rFonts w:ascii="Arial" w:hAnsi="Arial" w:cs="Arial"/>
-        </w:rPr>
-        <w:fldChar w:fldCharType="end"/>
-      </w:r>
-      <w:r>
-        <w:rPr>
-          <w:rFonts w:ascii="Arial" w:hAnsi="Arial" w:cs="Arial"/>
-        </w:rPr>
-        <w:t xml:space="preserve"> will be controlled and tracked. Use the table below to provide the version number, the author implementing the version, the date of the version, the name of the person approving the version, the date that particular version was approved, and a brief description of the reason for creating the revised version.]</w:t>
-      </w:r>
-    </w:p>
-    <w:p>
-      <w:pPr>
-        <w:pStyle w:val="BodyText"/>
-      </w:pPr>
-    </w:p>
-    <w:p>
-      <w:pPr>
-        <w:pStyle w:val="BodyText"/>
-      </w:pPr>
-    </w:p>
     <w:tbl>
       <w:tblPr>
-        <w:tblW w:w="12853" w:type="dxa"/>
+        <w:tblpPr w:leftFromText="180" w:rightFromText="180" w:vertAnchor="text" w:horzAnchor="margin" w:tblpXSpec="center" w:tblpY="930"/>
+        <w:tblW w:w="10201" w:type="dxa"/>
         <w:tblBorders>
           <w:top w:val="single" w:sz="4" w:space="0" w:color="auto"/>
           <w:left w:val="single" w:sz="4" w:space="0" w:color="auto"/>
@@ -359,257 +302,114 @@
           <w:insideV w:val="single" w:sz="4" w:space="0" w:color="auto"/>
         </w:tblBorders>
         <w:tblLayout w:type="fixed"/>
-        <w:tblCellMar>
-          <w:left w:w="14" w:type="dxa"/>
-          <w:right w:w="14" w:type="dxa"/>
-        </w:tblCellMar>
         <w:tblLook w:val="0000" w:firstRow="0" w:lastRow="0" w:firstColumn="0" w:lastColumn="0" w:noHBand="0" w:noVBand="0"/>
       </w:tblPr>
       <w:tblGrid>
-        <w:gridCol w:w="895"/>
-        <w:gridCol w:w="1350"/>
-        <w:gridCol w:w="1710"/>
-        <w:gridCol w:w="1530"/>
-        <w:gridCol w:w="2520"/>
-        <w:gridCol w:w="4848"/>
+        <w:gridCol w:w="1867"/>
+        <w:gridCol w:w="1814"/>
+        <w:gridCol w:w="2936"/>
+        <w:gridCol w:w="1600"/>
+        <w:gridCol w:w="1984"/>
       </w:tblGrid>
       <w:tr>
-        <w:tblPrEx>
-          <w:tblCellMar>
-            <w:top w:w="0" w:type="dxa"/>
-            <w:bottom w:w="0" w:type="dxa"/>
-          </w:tblCellMar>
-        </w:tblPrEx>
         <w:trPr>
-          <w:trHeight w:val="478"/>
+          <w:trHeight w:hRule="exact" w:val="719"/>
         </w:trPr>
         <w:tc>
           <w:tcPr>
-            <w:tcW w:w="895" w:type="dxa"/>
-            <w:shd w:val="clear" w:color="auto" w:fill="D9D9D9"/>
+            <w:tcW w:w="1867" w:type="dxa"/>
+            <w:shd w:val="pct15" w:color="auto" w:fill="FFFFFF"/>
           </w:tcPr>
           <w:p>
             <w:pPr>
-              <w:pStyle w:val="tabletxt"/>
-              <w:jc w:val="center"/>
+              <w:pStyle w:val="TableText0"/>
               <w:rPr>
-                <w:rFonts w:ascii="Arial" w:hAnsi="Arial"/>
                 <w:b/>
-                <w:bCs/>
               </w:rPr>
             </w:pPr>
             <w:r>
               <w:rPr>
-                <w:rFonts w:ascii="Arial" w:hAnsi="Arial"/>
                 <w:b/>
-                <w:bCs/>
               </w:rPr>
-              <w:t>Version</w:t>
-            </w:r>
-            <w:r>
-              <w:rPr>
-                <w:rFonts w:ascii="Arial" w:hAnsi="Arial"/>
-                <w:b/>
-                <w:bCs/>
-              </w:rPr>
-              <w:br/>
-            </w:r>
-            <w:r>
-              <w:rPr>
-                <w:rFonts w:ascii="Arial" w:hAnsi="Arial"/>
-                <w:b/>
-                <w:bCs/>
-              </w:rPr>
-              <w:t>Number</w:t>
+              <w:t>Version Number</w:t>
             </w:r>
           </w:p>
         </w:tc>
         <w:tc>
           <w:tcPr>
-            <w:tcW w:w="1350" w:type="dxa"/>
-            <w:shd w:val="clear" w:color="auto" w:fill="D9D9D9"/>
+            <w:tcW w:w="1814" w:type="dxa"/>
+            <w:shd w:val="pct15" w:color="auto" w:fill="FFFFFF"/>
           </w:tcPr>
           <w:p>
             <w:pPr>
-              <w:pStyle w:val="tabletxt"/>
-              <w:jc w:val="center"/>
+              <w:pStyle w:val="TableText0"/>
               <w:rPr>
-                <w:rFonts w:ascii="Arial" w:hAnsi="Arial"/>
                 <w:b/>
-                <w:bCs/>
               </w:rPr>
             </w:pPr>
             <w:r>
               <w:rPr>
-                <w:rFonts w:ascii="Arial" w:hAnsi="Arial"/>
                 <w:b/>
-                <w:bCs/>
               </w:rPr>
-              <w:t>Implemented</w:t>
-            </w:r>
-          </w:p>
-          <w:p>
-            <w:pPr>
-              <w:pStyle w:val="tabletxt"/>
-              <w:jc w:val="center"/>
-              <w:rPr>
-                <w:rFonts w:ascii="Arial" w:hAnsi="Arial"/>
-                <w:b/>
-                <w:bCs/>
-              </w:rPr>
-            </w:pPr>
-            <w:r>
-              <w:rPr>
-                <w:rFonts w:ascii="Arial" w:hAnsi="Arial"/>
-                <w:b/>
-                <w:bCs/>
-              </w:rPr>
-              <w:t>By</w:t>
+              <w:t>Implemented by</w:t>
             </w:r>
           </w:p>
         </w:tc>
         <w:tc>
           <w:tcPr>
-            <w:tcW w:w="1710" w:type="dxa"/>
-            <w:shd w:val="clear" w:color="auto" w:fill="D9D9D9"/>
+            <w:tcW w:w="2936" w:type="dxa"/>
+            <w:shd w:val="pct15" w:color="auto" w:fill="FFFFFF"/>
           </w:tcPr>
           <w:p>
             <w:pPr>
-              <w:pStyle w:val="tabletxt"/>
-              <w:jc w:val="center"/>
+              <w:pStyle w:val="TableText0"/>
               <w:rPr>
-                <w:rFonts w:ascii="Arial" w:hAnsi="Arial"/>
                 <w:b/>
-                <w:bCs/>
               </w:rPr>
             </w:pPr>
             <w:r>
               <w:rPr>
-                <w:rFonts w:ascii="Arial" w:hAnsi="Arial"/>
                 <w:b/>
-                <w:bCs/>
               </w:rPr>
-              <w:t>Revision</w:t>
-            </w:r>
-          </w:p>
-          <w:p>
-            <w:pPr>
-              <w:pStyle w:val="tabletxt"/>
-              <w:jc w:val="center"/>
-              <w:rPr>
-                <w:rFonts w:ascii="Arial" w:hAnsi="Arial"/>
-                <w:b/>
-                <w:bCs/>
-              </w:rPr>
-            </w:pPr>
-            <w:r>
-              <w:rPr>
-                <w:rFonts w:ascii="Arial" w:hAnsi="Arial"/>
-                <w:b/>
-                <w:bCs/>
-              </w:rPr>
-              <w:t>Date</w:t>
+              <w:t>Description of Change</w:t>
             </w:r>
           </w:p>
         </w:tc>
         <w:tc>
           <w:tcPr>
-            <w:tcW w:w="1530" w:type="dxa"/>
-            <w:shd w:val="clear" w:color="auto" w:fill="D9D9D9"/>
+            <w:tcW w:w="1600" w:type="dxa"/>
+            <w:shd w:val="pct15" w:color="auto" w:fill="FFFFFF"/>
           </w:tcPr>
           <w:p>
             <w:pPr>
-              <w:pStyle w:val="tabletxt"/>
-              <w:jc w:val="center"/>
+              <w:pStyle w:val="TableText0"/>
               <w:rPr>
-                <w:rFonts w:ascii="Arial" w:hAnsi="Arial"/>
                 <w:b/>
-                <w:bCs/>
               </w:rPr>
             </w:pPr>
             <w:r>
               <w:rPr>
-                <w:rFonts w:ascii="Arial" w:hAnsi="Arial"/>
                 <w:b/>
-                <w:bCs/>
               </w:rPr>
-              <w:t>Approval</w:t>
-            </w:r>
-          </w:p>
-          <w:p>
-            <w:pPr>
-              <w:pStyle w:val="tabletxt"/>
-              <w:jc w:val="center"/>
-              <w:rPr>
-                <w:rFonts w:ascii="Arial" w:hAnsi="Arial"/>
-                <w:b/>
-                <w:bCs/>
-              </w:rPr>
-            </w:pPr>
-            <w:r>
-              <w:rPr>
-                <w:rFonts w:ascii="Arial" w:hAnsi="Arial"/>
-                <w:b/>
-                <w:bCs/>
-              </w:rPr>
-              <w:t>Date</w:t>
+              <w:t>Revision Date</w:t>
             </w:r>
           </w:p>
         </w:tc>
         <w:tc>
           <w:tcPr>
-            <w:tcW w:w="2520" w:type="dxa"/>
-            <w:shd w:val="clear" w:color="auto" w:fill="D9D9D9"/>
+            <w:tcW w:w="1984" w:type="dxa"/>
+            <w:shd w:val="pct15" w:color="auto" w:fill="FFFFFF"/>
           </w:tcPr>
           <w:p>
             <w:pPr>
-              <w:pStyle w:val="tabletxt"/>
-              <w:jc w:val="center"/>
+              <w:pStyle w:val="TableText0"/>
               <w:rPr>
-                <w:rFonts w:ascii="Arial" w:hAnsi="Arial"/>
                 <w:b/>
-                <w:bCs/>
               </w:rPr>
             </w:pPr>
             <w:r>
               <w:rPr>
-                <w:rFonts w:ascii="Arial" w:hAnsi="Arial"/>
                 <w:b/>
-                <w:bCs/>
-              </w:rPr>
-              <w:t>Description of</w:t>
-            </w:r>
-            <w:r>
-              <w:rPr>
-                <w:rFonts w:ascii="Arial" w:hAnsi="Arial"/>
-                <w:b/>
-                <w:bCs/>
-              </w:rPr>
-              <w:br/>
-              <w:t>Change</w:t>
-            </w:r>
-          </w:p>
-        </w:tc>
-        <w:tc>
-          <w:tcPr>
-            <w:tcW w:w="4848" w:type="dxa"/>
-            <w:shd w:val="clear" w:color="auto" w:fill="D9D9D9"/>
-          </w:tcPr>
-          <w:p>
-            <w:pPr>
-              <w:pStyle w:val="tabletxt"/>
-              <w:jc w:val="left"/>
-              <w:rPr>
-                <w:rFonts w:ascii="Arial" w:hAnsi="Arial"/>
-                <w:b/>
-                <w:bCs/>
-              </w:rPr>
-            </w:pPr>
-            <w:r>
-              <w:rPr>
-                <w:rFonts w:ascii="Arial" w:hAnsi="Arial"/>
-                <w:b/>
-                <w:bCs/>
               </w:rPr>
               <w:t>Reviewed By</w:t>
             </w:r>
@@ -617,320 +417,127 @@
         </w:tc>
       </w:tr>
       <w:tr>
-        <w:tblPrEx>
-          <w:tblCellMar>
-            <w:top w:w="0" w:type="dxa"/>
-            <w:bottom w:w="0" w:type="dxa"/>
-          </w:tblCellMar>
-        </w:tblPrEx>
         <w:trPr>
-          <w:trHeight w:val="63"/>
+          <w:trHeight w:val="1960"/>
         </w:trPr>
         <w:tc>
           <w:tcPr>
-            <w:tcW w:w="895" w:type="dxa"/>
+            <w:tcW w:w="1867" w:type="dxa"/>
           </w:tcPr>
           <w:p>
             <w:pPr>
-              <w:pStyle w:val="Tabletext"/>
+              <w:pStyle w:val="TableText0"/>
+              <w:tabs>
+                <w:tab w:val="left" w:pos="920"/>
+              </w:tabs>
               <w:jc w:val="center"/>
-              <w:rPr>
-                <w:rFonts w:cs="Arial"/>
-              </w:rPr>
             </w:pPr>
             <w:r>
-              <w:rPr>
-                <w:rFonts w:cs="Arial"/>
-              </w:rPr>
               <w:t>1.0</w:t>
             </w:r>
           </w:p>
         </w:tc>
         <w:tc>
           <w:tcPr>
-            <w:tcW w:w="1350" w:type="dxa"/>
+            <w:tcW w:w="1814" w:type="dxa"/>
           </w:tcPr>
           <w:p>
             <w:pPr>
-              <w:pStyle w:val="Tabletext"/>
-              <w:rPr>
-                <w:rFonts w:cs="Arial"/>
-              </w:rPr>
+              <w:pStyle w:val="TableText0"/>
             </w:pPr>
             <w:r>
-              <w:rPr>
-                <w:rFonts w:cs="Arial"/>
-              </w:rPr>
-              <w:t>Aya</w:t>
+              <w:t>Aya Mohamed</w:t>
             </w:r>
           </w:p>
         </w:tc>
         <w:tc>
           <w:tcPr>
-            <w:tcW w:w="1710" w:type="dxa"/>
+            <w:tcW w:w="2936" w:type="dxa"/>
           </w:tcPr>
           <w:p>
             <w:pPr>
-              <w:pStyle w:val="Tabletext"/>
-              <w:jc w:val="center"/>
-              <w:rPr>
-                <w:rFonts w:cs="Arial"/>
-              </w:rPr>
+              <w:pStyle w:val="TableText0"/>
+            </w:pPr>
+          </w:p>
+          <w:p>
+            <w:pPr>
+              <w:pStyle w:val="TableText0"/>
             </w:pPr>
             <w:r>
-              <w:rPr>
-                <w:rFonts w:cs="Arial"/>
-                <w:i/>
-                <w:color w:val="0000FF"/>
-              </w:rPr>
-              <w:t>01-May-2019</w:t>
+              <w:t>- document formatting needed minor modifications</w:t>
+            </w:r>
+          </w:p>
+          <w:p>
+            <w:pPr>
+              <w:pStyle w:val="TableText0"/>
+            </w:pPr>
+            <w:r>
+              <w:t xml:space="preserve">-CCB role process </w:t>
+            </w:r>
+            <w:r>
+              <w:t xml:space="preserve">has been </w:t>
+            </w:r>
+            <w:bookmarkStart w:id="0" w:name="_GoBack"/>
+            <w:bookmarkEnd w:id="0"/>
+            <w:r>
+              <w:t>added</w:t>
+            </w:r>
+          </w:p>
+          <w:p>
+            <w:pPr>
+              <w:pStyle w:val="TableText0"/>
+            </w:pPr>
+            <w:r>
+              <w:t>-naming convention has been added</w:t>
+            </w:r>
+          </w:p>
+          <w:p>
+            <w:pPr>
+              <w:pStyle w:val="TableText0"/>
+            </w:pPr>
+          </w:p>
+          <w:p>
+            <w:pPr>
+              <w:pStyle w:val="TableText0"/>
+            </w:pPr>
+          </w:p>
+        </w:tc>
+        <w:tc>
+          <w:tcPr>
+            <w:tcW w:w="1600" w:type="dxa"/>
+          </w:tcPr>
+          <w:p>
+            <w:pPr>
+              <w:pStyle w:val="TableText0"/>
+              <w:jc w:val="center"/>
+            </w:pPr>
+            <w:r>
+              <w:t>3/5/2019</w:t>
             </w:r>
           </w:p>
         </w:tc>
         <w:tc>
           <w:tcPr>
-            <w:tcW w:w="1530" w:type="dxa"/>
+            <w:tcW w:w="1984" w:type="dxa"/>
           </w:tcPr>
           <w:p>
             <w:pPr>
-              <w:pStyle w:val="Tabletext"/>
-              <w:jc w:val="center"/>
-              <w:rPr>
-                <w:rFonts w:cs="Arial"/>
-              </w:rPr>
-            </w:pPr>
-          </w:p>
-        </w:tc>
-        <w:tc>
-          <w:tcPr>
-            <w:tcW w:w="2520" w:type="dxa"/>
-          </w:tcPr>
-          <w:p>
-            <w:pPr>
-              <w:pStyle w:val="Tabletext"/>
-              <w:rPr>
-                <w:rFonts w:cs="Arial"/>
-              </w:rPr>
-            </w:pPr>
-          </w:p>
-        </w:tc>
-        <w:tc>
-          <w:tcPr>
-            <w:tcW w:w="4848" w:type="dxa"/>
-          </w:tcPr>
-          <w:p>
-            <w:pPr>
-              <w:pStyle w:val="Tabletext"/>
-              <w:rPr>
-                <w:rFonts w:cs="Arial"/>
-              </w:rPr>
-            </w:pPr>
-          </w:p>
-        </w:tc>
-      </w:tr>
-      <w:tr>
-        <w:tblPrEx>
-          <w:tblCellMar>
-            <w:top w:w="0" w:type="dxa"/>
-            <w:bottom w:w="0" w:type="dxa"/>
-          </w:tblCellMar>
-        </w:tblPrEx>
-        <w:trPr>
-          <w:trHeight w:val="224"/>
-        </w:trPr>
-        <w:tc>
-          <w:tcPr>
-            <w:tcW w:w="895" w:type="dxa"/>
-          </w:tcPr>
-          <w:p>
-            <w:pPr>
-              <w:pStyle w:val="Tabletext"/>
-              <w:jc w:val="center"/>
-              <w:rPr>
-                <w:rFonts w:cs="Arial"/>
-              </w:rPr>
+              <w:pStyle w:val="TableText0"/>
             </w:pPr>
             <w:r>
-              <w:rPr>
-                <w:rFonts w:cs="Arial"/>
-              </w:rPr>
-              <w:t>1.1</w:t>
+              <w:t>Wafaa ezz elarab</w:t>
             </w:r>
-          </w:p>
-        </w:tc>
-        <w:tc>
-          <w:tcPr>
-            <w:tcW w:w="1350" w:type="dxa"/>
-          </w:tcPr>
-          <w:p>
-            <w:pPr>
-              <w:pStyle w:val="Tabletext"/>
-              <w:rPr>
-                <w:rFonts w:cs="Arial"/>
-              </w:rPr>
-            </w:pPr>
-          </w:p>
-        </w:tc>
-        <w:tc>
-          <w:tcPr>
-            <w:tcW w:w="1710" w:type="dxa"/>
-          </w:tcPr>
-          <w:p>
-            <w:pPr>
-              <w:pStyle w:val="Tabletext"/>
-              <w:jc w:val="center"/>
-              <w:rPr>
-                <w:rFonts w:cs="Arial"/>
-              </w:rPr>
-            </w:pPr>
-          </w:p>
-        </w:tc>
-        <w:tc>
-          <w:tcPr>
-            <w:tcW w:w="1530" w:type="dxa"/>
-          </w:tcPr>
-          <w:p>
-            <w:pPr>
-              <w:pStyle w:val="Tabletext"/>
-              <w:jc w:val="center"/>
-              <w:rPr>
-                <w:rFonts w:cs="Arial"/>
-              </w:rPr>
-            </w:pPr>
-          </w:p>
-        </w:tc>
-        <w:tc>
-          <w:tcPr>
-            <w:tcW w:w="2520" w:type="dxa"/>
-          </w:tcPr>
-          <w:p>
-            <w:pPr>
-              <w:pStyle w:val="Tabletext"/>
-              <w:jc w:val="center"/>
-              <w:rPr>
-                <w:rFonts w:cs="Arial"/>
-              </w:rPr>
-            </w:pPr>
-          </w:p>
-        </w:tc>
-        <w:tc>
-          <w:tcPr>
-            <w:tcW w:w="4848" w:type="dxa"/>
-          </w:tcPr>
-          <w:p>
-            <w:pPr>
-              <w:pStyle w:val="Tabletext"/>
-              <w:jc w:val="center"/>
-              <w:rPr>
-                <w:rFonts w:cs="Arial"/>
-              </w:rPr>
-            </w:pPr>
-          </w:p>
-        </w:tc>
-      </w:tr>
-      <w:tr>
-        <w:tblPrEx>
-          <w:tblCellMar>
-            <w:top w:w="0" w:type="dxa"/>
-            <w:bottom w:w="0" w:type="dxa"/>
-          </w:tblCellMar>
-        </w:tblPrEx>
-        <w:trPr>
-          <w:trHeight w:val="224"/>
-        </w:trPr>
-        <w:tc>
-          <w:tcPr>
-            <w:tcW w:w="895" w:type="dxa"/>
-          </w:tcPr>
-          <w:p>
-            <w:pPr>
-              <w:pStyle w:val="Tabletext"/>
-              <w:jc w:val="center"/>
-              <w:rPr>
-                <w:rFonts w:cs="Arial"/>
-              </w:rPr>
-            </w:pPr>
-            <w:r>
-              <w:rPr>
-                <w:rFonts w:cs="Arial"/>
-              </w:rPr>
-              <w:t>1.1</w:t>
-            </w:r>
-          </w:p>
-        </w:tc>
-        <w:tc>
-          <w:tcPr>
-            <w:tcW w:w="1350" w:type="dxa"/>
-          </w:tcPr>
-          <w:p>
-            <w:pPr>
-              <w:pStyle w:val="Tabletext"/>
-              <w:rPr>
-                <w:rFonts w:cs="Arial"/>
-              </w:rPr>
-            </w:pPr>
-          </w:p>
-        </w:tc>
-        <w:tc>
-          <w:tcPr>
-            <w:tcW w:w="1710" w:type="dxa"/>
-          </w:tcPr>
-          <w:p>
-            <w:pPr>
-              <w:pStyle w:val="Tabletext"/>
-              <w:jc w:val="center"/>
-              <w:rPr>
-                <w:rFonts w:cs="Arial"/>
-              </w:rPr>
-            </w:pPr>
-          </w:p>
-        </w:tc>
-        <w:tc>
-          <w:tcPr>
-            <w:tcW w:w="1530" w:type="dxa"/>
-          </w:tcPr>
-          <w:p>
-            <w:pPr>
-              <w:pStyle w:val="Tabletext"/>
-              <w:jc w:val="center"/>
-              <w:rPr>
-                <w:rFonts w:cs="Arial"/>
-              </w:rPr>
-            </w:pPr>
-          </w:p>
-        </w:tc>
-        <w:tc>
-          <w:tcPr>
-            <w:tcW w:w="2520" w:type="dxa"/>
-          </w:tcPr>
-          <w:p>
-            <w:pPr>
-              <w:pStyle w:val="Tabletext"/>
-              <w:jc w:val="center"/>
-              <w:rPr>
-                <w:rFonts w:cs="Arial"/>
-              </w:rPr>
-            </w:pPr>
-          </w:p>
-        </w:tc>
-        <w:tc>
-          <w:tcPr>
-            <w:tcW w:w="4848" w:type="dxa"/>
-          </w:tcPr>
-          <w:p>
-            <w:pPr>
-              <w:pStyle w:val="Tabletext"/>
-              <w:jc w:val="center"/>
-              <w:rPr>
-                <w:rFonts w:cs="Arial"/>
-              </w:rPr>
-            </w:pPr>
           </w:p>
         </w:tc>
       </w:tr>
     </w:tbl>
     <w:p>
       <w:pPr>
+        <w:pStyle w:val="BodyText"/>
+      </w:pPr>
+    </w:p>
+    <w:p>
+      <w:pPr>
         <w:rPr>
           <w:rFonts w:ascii="Arial" w:hAnsi="Arial" w:cs="Arial"/>
         </w:rPr>
@@ -978,27 +585,6 @@
     </w:p>
     <w:p>
       <w:pPr>
-        <w:jc w:val="center"/>
-        <w:rPr>
-          <w:sz w:val="60"/>
-          <w:szCs w:val="60"/>
-          <w:u w:val="single"/>
-        </w:rPr>
-      </w:pPr>
-    </w:p>
-    <w:p>
-      <w:pPr>
-        <w:jc w:val="center"/>
-        <w:rPr>
-          <w:sz w:val="60"/>
-          <w:szCs w:val="60"/>
-          <w:u w:val="single"/>
-        </w:rPr>
-      </w:pPr>
-    </w:p>
-    <w:p>
-      <w:pPr>
-        <w:jc w:val="center"/>
         <w:rPr>
           <w:sz w:val="60"/>
           <w:szCs w:val="60"/>
@@ -1031,7 +617,6 @@
           <w:sz w:val="40"/>
           <w:szCs w:val="40"/>
         </w:rPr>
-        <w:lastRenderedPageBreak/>
         <w:t>Introduction :</w:t>
       </w:r>
     </w:p>
@@ -1053,7 +638,7 @@
         </w:rPr>
         <w:t>A </w:t>
       </w:r>
-      <w:hyperlink r:id="rId5" w:tooltip="Systems engineering" w:history="1">
+      <w:hyperlink r:id="rId8" w:tooltip="Systems engineering" w:history="1">
         <w:r>
           <w:rPr>
             <w:rStyle w:val="Hyperlink"/>
@@ -1136,21 +721,18 @@
         </w:numPr>
         <w:rPr>
           <w:rFonts w:cstheme="minorHAnsi"/>
-          <w:color w:val="404040"/>
+          <w:sz w:val="30"/>
+          <w:szCs w:val="30"/>
+        </w:rPr>
+      </w:pPr>
+      <w:r>
+        <w:rPr>
+          <w:rFonts w:cstheme="minorHAnsi"/>
           <w:sz w:val="30"/>
           <w:szCs w:val="30"/>
           <w:shd w:val="clear" w:color="auto" w:fill="FFFFFF"/>
         </w:rPr>
-      </w:pPr>
-      <w:r>
-        <w:rPr>
-          <w:rFonts w:cstheme="minorHAnsi"/>
-          <w:color w:val="404040"/>
-          <w:sz w:val="30"/>
-          <w:szCs w:val="30"/>
-          <w:shd w:val="clear" w:color="auto" w:fill="FFFFFF"/>
-        </w:rPr>
-        <w:t xml:space="preserve">Focuses on establishing and maintaining consistency of a product's performance, and its functional and physical attributes with its requirements, design, and operational information throughout its life. </w:t>
+        <w:t>CM streamlines the delivery of software and applications by automating the build out of systems quickly and efficiently</w:t>
       </w:r>
     </w:p>
     <w:p>
@@ -1169,64 +751,15 @@
       <w:r>
         <w:rPr>
           <w:rFonts w:cstheme="minorHAnsi"/>
-          <w:color w:val="404040"/>
           <w:sz w:val="30"/>
           <w:szCs w:val="30"/>
           <w:shd w:val="clear" w:color="auto" w:fill="FFFFFF"/>
         </w:rPr>
-        <w:t>CM streamlines the delivery of software and applications by automating the build out of systems quickly and efficiently</w:t>
-      </w:r>
-    </w:p>
-    <w:p>
-      <w:pPr>
-        <w:pStyle w:val="ListParagraph"/>
-        <w:numPr>
-          <w:ilvl w:val="0"/>
-          <w:numId w:val="2"/>
-        </w:numPr>
-        <w:rPr>
-          <w:rFonts w:cstheme="minorHAnsi"/>
-          <w:sz w:val="30"/>
-          <w:szCs w:val="30"/>
-        </w:rPr>
-      </w:pPr>
-      <w:r>
-        <w:rPr>
-          <w:rFonts w:cstheme="minorHAnsi"/>
-          <w:color w:val="404040"/>
-          <w:sz w:val="30"/>
-          <w:szCs w:val="30"/>
-          <w:shd w:val="clear" w:color="auto" w:fill="FFFFFF"/>
-        </w:rPr>
         <w:t>It ensures an audit trail of changes done to the system. </w:t>
       </w:r>
     </w:p>
     <w:p>
       <w:pPr>
-        <w:pStyle w:val="ListParagraph"/>
-        <w:ind w:left="1440"/>
-        <w:rPr>
-          <w:rFonts w:cstheme="minorHAnsi"/>
-          <w:sz w:val="30"/>
-          <w:szCs w:val="30"/>
-        </w:rPr>
-      </w:pPr>
-    </w:p>
-    <w:p>
-      <w:pPr>
-        <w:pStyle w:val="ListParagraph"/>
-        <w:ind w:left="1440"/>
-        <w:rPr>
-          <w:rFonts w:ascii="Helvetica" w:hAnsi="Helvetica"/>
-          <w:color w:val="404040"/>
-          <w:shd w:val="clear" w:color="auto" w:fill="FFFFFF"/>
-        </w:rPr>
-      </w:pPr>
-    </w:p>
-    <w:p>
-      <w:pPr>
-        <w:pStyle w:val="ListParagraph"/>
-        <w:ind w:left="1440"/>
         <w:rPr>
           <w:rFonts w:cstheme="minorHAnsi"/>
           <w:sz w:val="24"/>
@@ -1302,6 +835,8 @@
     </w:p>
     <w:p>
       <w:pPr>
+        <w:pStyle w:val="ListParagraph"/>
+        <w:ind w:left="1440"/>
         <w:rPr>
           <w:rFonts w:cstheme="minorHAnsi"/>
           <w:sz w:val="30"/>
@@ -1350,7 +885,7 @@
           <w:sz w:val="30"/>
           <w:szCs w:val="30"/>
         </w:rPr>
-        <w:t>Source code</w:t>
+        <w:t>Project Plan</w:t>
       </w:r>
     </w:p>
     <w:p>
@@ -1372,7 +907,7 @@
           <w:sz w:val="30"/>
           <w:szCs w:val="30"/>
         </w:rPr>
-        <w:t>Test cases</w:t>
+        <w:t>Risk sheet</w:t>
       </w:r>
     </w:p>
     <w:p>
@@ -1394,13 +929,228 @@
           <w:sz w:val="30"/>
           <w:szCs w:val="30"/>
         </w:rPr>
-        <w:t>Test plan</w:t>
+        <w:t>Issues sheet</w:t>
+      </w:r>
+    </w:p>
+    <w:p>
+      <w:pPr>
+        <w:pStyle w:val="ListParagraph"/>
+        <w:numPr>
+          <w:ilvl w:val="0"/>
+          <w:numId w:val="6"/>
+        </w:numPr>
+        <w:rPr>
+          <w:rFonts w:cstheme="minorHAnsi"/>
+          <w:sz w:val="30"/>
+          <w:szCs w:val="30"/>
+        </w:rPr>
+      </w:pPr>
+      <w:r>
+        <w:rPr>
+          <w:rFonts w:cstheme="minorHAnsi"/>
+          <w:sz w:val="30"/>
+          <w:szCs w:val="30"/>
+        </w:rPr>
+        <w:t>Cm plan</w:t>
+      </w:r>
+    </w:p>
+    <w:p>
+      <w:pPr>
+        <w:pStyle w:val="ListParagraph"/>
+        <w:numPr>
+          <w:ilvl w:val="0"/>
+          <w:numId w:val="6"/>
+        </w:numPr>
+        <w:rPr>
+          <w:rFonts w:cstheme="minorHAnsi"/>
+          <w:sz w:val="30"/>
+          <w:szCs w:val="30"/>
+        </w:rPr>
+      </w:pPr>
+      <w:r>
+        <w:rPr>
+          <w:rFonts w:cstheme="minorHAnsi"/>
+          <w:sz w:val="30"/>
+          <w:szCs w:val="30"/>
+        </w:rPr>
+        <w:t>SRS</w:t>
+      </w:r>
+    </w:p>
+    <w:p>
+      <w:pPr>
+        <w:pStyle w:val="ListParagraph"/>
+        <w:numPr>
+          <w:ilvl w:val="0"/>
+          <w:numId w:val="6"/>
+        </w:numPr>
+        <w:rPr>
+          <w:rFonts w:cstheme="minorHAnsi"/>
+          <w:sz w:val="30"/>
+          <w:szCs w:val="30"/>
+        </w:rPr>
+      </w:pPr>
+      <w:r>
+        <w:rPr>
+          <w:rFonts w:cstheme="minorHAnsi"/>
+          <w:sz w:val="30"/>
+          <w:szCs w:val="30"/>
+        </w:rPr>
+        <w:t>Source code</w:t>
+      </w:r>
+    </w:p>
+    <w:p>
+      <w:pPr>
+        <w:pStyle w:val="ListParagraph"/>
+        <w:numPr>
+          <w:ilvl w:val="0"/>
+          <w:numId w:val="6"/>
+        </w:numPr>
+        <w:rPr>
+          <w:rFonts w:cstheme="minorHAnsi"/>
+          <w:sz w:val="30"/>
+          <w:szCs w:val="30"/>
+        </w:rPr>
+      </w:pPr>
+      <w:r>
+        <w:rPr>
+          <w:rFonts w:cstheme="minorHAnsi"/>
+          <w:sz w:val="30"/>
+          <w:szCs w:val="30"/>
+        </w:rPr>
+        <w:t>Test cases</w:t>
       </w:r>
     </w:p>
     <w:p>
       <w:pPr>
         <w:pStyle w:val="ListParagraph"/>
         <w:ind w:left="1440"/>
+        <w:rPr>
+          <w:rFonts w:cstheme="minorHAnsi"/>
+          <w:color w:val="FF0000"/>
+          <w:sz w:val="30"/>
+          <w:szCs w:val="30"/>
+        </w:rPr>
+      </w:pPr>
+      <w:r>
+        <w:rPr>
+          <w:rFonts w:cstheme="minorHAnsi"/>
+          <w:color w:val="FF0000"/>
+          <w:sz w:val="30"/>
+          <w:szCs w:val="30"/>
+        </w:rPr>
+        <w:t>Using NAMING CONVENTION</w:t>
+      </w:r>
+    </w:p>
+    <w:p>
+      <w:pPr>
+        <w:pStyle w:val="ListParagraph"/>
+        <w:ind w:left="1440"/>
+        <w:rPr>
+          <w:rFonts w:cstheme="minorHAnsi"/>
+          <w:color w:val="FF0000"/>
+          <w:sz w:val="30"/>
+          <w:szCs w:val="30"/>
+        </w:rPr>
+      </w:pPr>
+      <w:r>
+        <w:rPr>
+          <w:rFonts w:cstheme="minorHAnsi"/>
+          <w:color w:val="FF0000"/>
+          <w:sz w:val="30"/>
+          <w:szCs w:val="30"/>
+        </w:rPr>
+        <w:t>(Lhub</w:t>
+      </w:r>
+      <w:proofErr w:type="gramStart"/>
+      <w:r>
+        <w:rPr>
+          <w:rFonts w:cstheme="minorHAnsi"/>
+          <w:color w:val="FF0000"/>
+          <w:sz w:val="30"/>
+          <w:szCs w:val="30"/>
+        </w:rPr>
+        <w:t>_(</w:t>
+      </w:r>
+      <w:proofErr w:type="gramEnd"/>
+      <w:r>
+        <w:rPr>
+          <w:rFonts w:cstheme="minorHAnsi"/>
+          <w:color w:val="FF0000"/>
+          <w:sz w:val="30"/>
+          <w:szCs w:val="30"/>
+        </w:rPr>
+        <w:t>abbreviation of CI)_Version no.)</w:t>
+      </w:r>
+    </w:p>
+    <w:p>
+      <w:pPr>
+        <w:pStyle w:val="ListParagraph"/>
+        <w:ind w:left="1440"/>
+        <w:rPr>
+          <w:rFonts w:cstheme="minorHAnsi"/>
+          <w:sz w:val="30"/>
+          <w:szCs w:val="30"/>
+        </w:rPr>
+      </w:pPr>
+    </w:p>
+    <w:p>
+      <w:pPr>
+        <w:ind w:left="7200"/>
+        <w:rPr>
+          <w:rFonts w:cstheme="minorHAnsi"/>
+          <w:sz w:val="24"/>
+          <w:szCs w:val="24"/>
+        </w:rPr>
+      </w:pPr>
+      <w:r>
+        <w:rPr>
+          <w:rFonts w:cstheme="minorHAnsi"/>
+          <w:sz w:val="24"/>
+          <w:szCs w:val="24"/>
+        </w:rPr>
+        <w:lastRenderedPageBreak/>
+        <w:t>*</w:t>
+      </w:r>
+      <w:r>
+        <w:rPr>
+          <w:rFonts w:cstheme="minorHAnsi"/>
+          <w:sz w:val="24"/>
+          <w:szCs w:val="24"/>
+        </w:rPr>
+        <w:t xml:space="preserve">Refer to </w:t>
+      </w:r>
+      <w:proofErr w:type="spellStart"/>
+      <w:r>
+        <w:rPr>
+          <w:rFonts w:cstheme="minorHAnsi"/>
+          <w:sz w:val="24"/>
+          <w:szCs w:val="24"/>
+        </w:rPr>
+        <w:t>CIList</w:t>
+      </w:r>
+      <w:proofErr w:type="spellEnd"/>
+      <w:r>
+        <w:rPr>
+          <w:rFonts w:cstheme="minorHAnsi"/>
+          <w:sz w:val="24"/>
+          <w:szCs w:val="24"/>
+        </w:rPr>
+        <w:t xml:space="preserve"> sheet</w:t>
+      </w:r>
+    </w:p>
+    <w:p>
+      <w:pPr>
+        <w:pStyle w:val="ListParagraph"/>
+        <w:ind w:left="1440"/>
+        <w:rPr>
+          <w:rFonts w:cstheme="minorHAnsi"/>
+          <w:sz w:val="30"/>
+          <w:szCs w:val="30"/>
+        </w:rPr>
+      </w:pPr>
+    </w:p>
+    <w:p>
+      <w:pPr>
         <w:rPr>
           <w:rFonts w:cstheme="minorHAnsi"/>
           <w:sz w:val="30"/>
@@ -1471,17 +1221,7 @@
           <w:sz w:val="30"/>
           <w:szCs w:val="30"/>
         </w:rPr>
-        <w:t>De</w:t>
-      </w:r>
-      <w:bookmarkStart w:id="0" w:name="_GoBack"/>
-      <w:bookmarkEnd w:id="0"/>
-      <w:r>
-        <w:rPr>
-          <w:rFonts w:cstheme="minorHAnsi"/>
-          <w:sz w:val="30"/>
-          <w:szCs w:val="30"/>
-        </w:rPr>
-        <w:t>velopment branch: contains source code , database diagram</w:t>
+        <w:t>Development branch: contains source code , database diagram</w:t>
       </w:r>
     </w:p>
     <w:p>
@@ -1503,12 +1243,21 @@
           <w:sz w:val="30"/>
           <w:szCs w:val="30"/>
         </w:rPr>
-        <w:lastRenderedPageBreak/>
-        <w:t>Testing branch: contains test cases, test plan.</w:t>
-      </w:r>
-    </w:p>
-    <w:p>
-      <w:pPr>
+        <w:t>Testing branch: contains test cases, test</w:t>
+      </w:r>
+      <w:r>
+        <w:rPr>
+          <w:rFonts w:cstheme="minorHAnsi"/>
+          <w:sz w:val="30"/>
+          <w:szCs w:val="30"/>
+        </w:rPr>
+        <w:t xml:space="preserve"> plan</w:t>
+      </w:r>
+    </w:p>
+    <w:p>
+      <w:pPr>
+        <w:pStyle w:val="ListParagraph"/>
+        <w:ind w:left="1440"/>
         <w:rPr>
           <w:rFonts w:cstheme="minorHAnsi"/>
           <w:sz w:val="30"/>
@@ -1541,57 +1290,6 @@
     <w:p>
       <w:pPr>
         <w:pStyle w:val="ListParagraph"/>
-        <w:rPr>
-          <w:rFonts w:cstheme="minorHAnsi"/>
-          <w:sz w:val="40"/>
-          <w:szCs w:val="40"/>
-        </w:rPr>
-      </w:pPr>
-    </w:p>
-    <w:p>
-      <w:pPr>
-        <w:pStyle w:val="ListParagraph"/>
-        <w:rPr>
-          <w:rFonts w:asciiTheme="majorHAnsi" w:hAnsiTheme="majorHAnsi" w:cstheme="majorHAnsi"/>
-          <w:sz w:val="30"/>
-          <w:szCs w:val="30"/>
-        </w:rPr>
-      </w:pPr>
-      <w:r>
-        <w:rPr>
-          <w:rFonts w:asciiTheme="majorHAnsi" w:hAnsiTheme="majorHAnsi" w:cstheme="majorHAnsi"/>
-          <w:sz w:val="30"/>
-          <w:szCs w:val="30"/>
-        </w:rPr>
-        <w:t xml:space="preserve">Configuration controller: </w:t>
-      </w:r>
-    </w:p>
-    <w:p>
-      <w:pPr>
-        <w:pStyle w:val="ListParagraph"/>
-        <w:ind w:left="1080"/>
-        <w:rPr>
-          <w:rFonts w:asciiTheme="majorHAnsi" w:hAnsiTheme="majorHAnsi" w:cstheme="majorHAnsi"/>
-          <w:color w:val="333333"/>
-          <w:sz w:val="30"/>
-          <w:szCs w:val="30"/>
-          <w:shd w:val="clear" w:color="auto" w:fill="FFFFFF"/>
-        </w:rPr>
-      </w:pPr>
-      <w:r>
-        <w:rPr>
-          <w:rFonts w:asciiTheme="majorHAnsi" w:hAnsiTheme="majorHAnsi" w:cstheme="majorHAnsi"/>
-          <w:color w:val="333333"/>
-          <w:sz w:val="30"/>
-          <w:szCs w:val="30"/>
-          <w:shd w:val="clear" w:color="auto" w:fill="FFFFFF"/>
-        </w:rPr>
-        <w:t>Implement a controlled change process.  This is typically achieved by setting up a change control board whose primary function is to approve or reject change requests that are set against any baseline.</w:t>
-      </w:r>
-    </w:p>
-    <w:p>
-      <w:pPr>
-        <w:pStyle w:val="ListParagraph"/>
         <w:numPr>
           <w:ilvl w:val="0"/>
           <w:numId w:val="9"/>
@@ -1608,6 +1306,150 @@
           <w:sz w:val="30"/>
           <w:szCs w:val="30"/>
         </w:rPr>
+        <w:t xml:space="preserve">Configuration controller: </w:t>
+      </w:r>
+      <w:r>
+        <w:rPr>
+          <w:rFonts w:cstheme="minorHAnsi"/>
+          <w:sz w:val="30"/>
+          <w:szCs w:val="30"/>
+        </w:rPr>
+        <w:t>Implement a controlled change process.  This is typically achieved by setting up a change control board whose primary function is to approve or reject change requests that are set against any baseline</w:t>
+      </w:r>
+      <w:r>
+        <w:rPr>
+          <w:rFonts w:asciiTheme="majorHAnsi" w:hAnsiTheme="majorHAnsi" w:cstheme="majorHAnsi"/>
+          <w:color w:val="333333"/>
+          <w:sz w:val="30"/>
+          <w:szCs w:val="30"/>
+          <w:shd w:val="clear" w:color="auto" w:fill="FFFFFF"/>
+        </w:rPr>
+        <w:t>.</w:t>
+      </w:r>
+    </w:p>
+    <w:p>
+      <w:pPr>
+        <w:pStyle w:val="ListParagraph"/>
+        <w:ind w:left="0"/>
+        <w:rPr>
+          <w:rFonts w:cstheme="minorHAnsi"/>
+          <w:sz w:val="30"/>
+          <w:szCs w:val="30"/>
+        </w:rPr>
+      </w:pPr>
+      <w:r>
+        <w:rPr>
+          <w:rFonts w:cstheme="minorHAnsi"/>
+          <w:noProof/>
+          <w:sz w:val="30"/>
+          <w:szCs w:val="30"/>
+        </w:rPr>
+        <w:drawing>
+          <wp:inline distT="0" distB="0" distL="0" distR="0" wp14:anchorId="1CF3CE26" wp14:editId="5038392F">
+            <wp:extent cx="5943600" cy="4253865"/>
+            <wp:effectExtent l="0" t="0" r="0" b="0"/>
+            <wp:docPr id="1" name="Picture 1"/>
+            <wp:cNvGraphicFramePr>
+              <a:graphicFrameLocks xmlns:a="http://schemas.openxmlformats.org/drawingml/2006/main" noChangeAspect="1"/>
+            </wp:cNvGraphicFramePr>
+            <a:graphic xmlns:a="http://schemas.openxmlformats.org/drawingml/2006/main">
+              <a:graphicData uri="http://schemas.openxmlformats.org/drawingml/2006/picture">
+                <pic:pic xmlns:pic="http://schemas.openxmlformats.org/drawingml/2006/picture">
+                  <pic:nvPicPr>
+                    <pic:cNvPr id="1" name="ccb.PNG"/>
+                    <pic:cNvPicPr/>
+                  </pic:nvPicPr>
+                  <pic:blipFill>
+                    <a:blip r:embed="rId9">
+                      <a:extLst>
+                        <a:ext uri="{28A0092B-C50C-407E-A947-70E740481C1C}">
+                          <a14:useLocalDpi xmlns:a14="http://schemas.microsoft.com/office/drawing/2010/main" val="0"/>
+                        </a:ext>
+                      </a:extLst>
+                    </a:blip>
+                    <a:stretch>
+                      <a:fillRect/>
+                    </a:stretch>
+                  </pic:blipFill>
+                  <pic:spPr>
+                    <a:xfrm>
+                      <a:off x="0" y="0"/>
+                      <a:ext cx="5943600" cy="4253865"/>
+                    </a:xfrm>
+                    <a:prstGeom prst="rect">
+                      <a:avLst/>
+                    </a:prstGeom>
+                  </pic:spPr>
+                </pic:pic>
+              </a:graphicData>
+            </a:graphic>
+          </wp:inline>
+        </w:drawing>
+      </w:r>
+    </w:p>
+    <w:p>
+      <w:pPr>
+        <w:pStyle w:val="ListParagraph"/>
+        <w:ind w:left="0"/>
+        <w:rPr>
+          <w:rFonts w:cstheme="minorHAnsi"/>
+          <w:sz w:val="30"/>
+          <w:szCs w:val="30"/>
+        </w:rPr>
+      </w:pPr>
+    </w:p>
+    <w:p>
+      <w:pPr>
+        <w:pStyle w:val="ListParagraph"/>
+        <w:ind w:left="0"/>
+        <w:rPr>
+          <w:rFonts w:cstheme="minorHAnsi"/>
+          <w:sz w:val="30"/>
+          <w:szCs w:val="30"/>
+        </w:rPr>
+      </w:pPr>
+    </w:p>
+    <w:p>
+      <w:pPr>
+        <w:pStyle w:val="ListParagraph"/>
+        <w:ind w:left="0"/>
+        <w:rPr>
+          <w:rFonts w:cstheme="minorHAnsi"/>
+          <w:sz w:val="30"/>
+          <w:szCs w:val="30"/>
+        </w:rPr>
+      </w:pPr>
+    </w:p>
+    <w:p>
+      <w:pPr>
+        <w:pStyle w:val="ListParagraph"/>
+        <w:ind w:left="0"/>
+        <w:rPr>
+          <w:rFonts w:cstheme="minorHAnsi"/>
+          <w:sz w:val="30"/>
+          <w:szCs w:val="30"/>
+        </w:rPr>
+      </w:pPr>
+    </w:p>
+    <w:p>
+      <w:pPr>
+        <w:pStyle w:val="ListParagraph"/>
+        <w:numPr>
+          <w:ilvl w:val="0"/>
+          <w:numId w:val="9"/>
+        </w:numPr>
+        <w:rPr>
+          <w:rFonts w:cstheme="minorHAnsi"/>
+          <w:sz w:val="30"/>
+          <w:szCs w:val="30"/>
+        </w:rPr>
+      </w:pPr>
+      <w:r>
+        <w:rPr>
+          <w:rFonts w:cstheme="minorHAnsi"/>
+          <w:sz w:val="30"/>
+          <w:szCs w:val="30"/>
+        </w:rPr>
         <w:t xml:space="preserve">Testers: access “testing branch” to follow test </w:t>
       </w:r>
       <w:r>
@@ -1624,7 +1466,25 @@
           <w:sz w:val="30"/>
           <w:szCs w:val="30"/>
         </w:rPr>
-        <w:t xml:space="preserve"> implement and execute test cases.</w:t>
+        <w:t xml:space="preserve"> implement </w:t>
+      </w:r>
+      <w:proofErr w:type="gramStart"/>
+      <w:r>
+        <w:rPr>
+          <w:rFonts w:cstheme="minorHAnsi"/>
+          <w:sz w:val="30"/>
+          <w:szCs w:val="30"/>
+        </w:rPr>
+        <w:t>and</w:t>
+      </w:r>
+      <w:proofErr w:type="gramEnd"/>
+      <w:r>
+        <w:rPr>
+          <w:rFonts w:cstheme="minorHAnsi"/>
+          <w:sz w:val="30"/>
+          <w:szCs w:val="30"/>
+        </w:rPr>
+        <w:t xml:space="preserve"> execute test cases.</w:t>
       </w:r>
     </w:p>
     <w:p>
@@ -1672,6 +1532,7 @@
       </w:r>
     </w:p>
     <w:sectPr>
+      <w:footerReference w:type="default" r:id="rId10"/>
       <w:pgSz w:w="12240" w:h="15840"/>
       <w:pgMar w:top="1440" w:right="1440" w:bottom="1440" w:left="1440" w:header="720" w:footer="720" w:gutter="0"/>
       <w:pgBorders w:offsetFrom="page">
@@ -1687,9 +1548,69 @@
 </w:document>
 </file>
 
+<file path=word/endnotes.xml><?xml version="1.0" encoding="utf-8"?>
+<w:endnotes xmlns:wpc="http://schemas.microsoft.com/office/word/2010/wordprocessingCanvas" xmlns:mc="http://schemas.openxmlformats.org/markup-compatibility/2006" xmlns:o="urn:schemas-microsoft-com:office:office" xmlns:r="http://schemas.openxmlformats.org/officeDocument/2006/relationships" xmlns:m="http://schemas.openxmlformats.org/officeDocument/2006/math" xmlns:v="urn:schemas-microsoft-com:vml" xmlns:wp14="http://schemas.microsoft.com/office/word/2010/wordprocessingDrawing" xmlns:wp="http://schemas.openxmlformats.org/drawingml/2006/wordprocessingDrawing" xmlns:w10="urn:schemas-microsoft-com:office:word" xmlns:w="http://schemas.openxmlformats.org/wordprocessingml/2006/main" xmlns:w14="http://schemas.microsoft.com/office/word/2010/wordml" xmlns:w15="http://schemas.microsoft.com/office/word/2012/wordml" xmlns:wpg="http://schemas.microsoft.com/office/word/2010/wordprocessingGroup" xmlns:wpi="http://schemas.microsoft.com/office/word/2010/wordprocessingInk" xmlns:wne="http://schemas.microsoft.com/office/word/2006/wordml" xmlns:wps="http://schemas.microsoft.com/office/word/2010/wordprocessingShape" mc:Ignorable="w14 w15 wp14">
+  <w:endnote w:type="separator" w:id="-1">
+    <w:p>
+      <w:pPr>
+        <w:spacing w:after="0" w:line="240" w:lineRule="auto"/>
+      </w:pPr>
+      <w:r>
+        <w:separator/>
+      </w:r>
+    </w:p>
+  </w:endnote>
+  <w:endnote w:type="continuationSeparator" w:id="0">
+    <w:p>
+      <w:pPr>
+        <w:spacing w:after="0" w:line="240" w:lineRule="auto"/>
+      </w:pPr>
+      <w:r>
+        <w:continuationSeparator/>
+      </w:r>
+    </w:p>
+  </w:endnote>
+</w:endnotes>
+</file>
+
+<file path=word/footer1.xml><?xml version="1.0" encoding="utf-8"?>
+<w:ftr xmlns:wpc="http://schemas.microsoft.com/office/word/2010/wordprocessingCanvas" xmlns:mc="http://schemas.openxmlformats.org/markup-compatibility/2006" xmlns:o="urn:schemas-microsoft-com:office:office" xmlns:r="http://schemas.openxmlformats.org/officeDocument/2006/relationships" xmlns:m="http://schemas.openxmlformats.org/officeDocument/2006/math" xmlns:v="urn:schemas-microsoft-com:vml" xmlns:wp14="http://schemas.microsoft.com/office/word/2010/wordprocessingDrawing" xmlns:wp="http://schemas.openxmlformats.org/drawingml/2006/wordprocessingDrawing" xmlns:w10="urn:schemas-microsoft-com:office:word" xmlns:w="http://schemas.openxmlformats.org/wordprocessingml/2006/main" xmlns:w14="http://schemas.microsoft.com/office/word/2010/wordml" xmlns:w15="http://schemas.microsoft.com/office/word/2012/wordml" xmlns:wpg="http://schemas.microsoft.com/office/word/2010/wordprocessingGroup" xmlns:wpi="http://schemas.microsoft.com/office/word/2010/wordprocessingInk" xmlns:wne="http://schemas.microsoft.com/office/word/2006/wordml" xmlns:wps="http://schemas.microsoft.com/office/word/2010/wordprocessingShape" mc:Ignorable="w14 w15 wp14">
+  <w:p>
+    <w:pPr>
+      <w:pStyle w:val="Footer"/>
+    </w:pPr>
+  </w:p>
+</w:ftr>
+</file>
+
+<file path=word/footnotes.xml><?xml version="1.0" encoding="utf-8"?>
+<w:footnotes xmlns:wpc="http://schemas.microsoft.com/office/word/2010/wordprocessingCanvas" xmlns:mc="http://schemas.openxmlformats.org/markup-compatibility/2006" xmlns:o="urn:schemas-microsoft-com:office:office" xmlns:r="http://schemas.openxmlformats.org/officeDocument/2006/relationships" xmlns:m="http://schemas.openxmlformats.org/officeDocument/2006/math" xmlns:v="urn:schemas-microsoft-com:vml" xmlns:wp14="http://schemas.microsoft.com/office/word/2010/wordprocessingDrawing" xmlns:wp="http://schemas.openxmlformats.org/drawingml/2006/wordprocessingDrawing" xmlns:w10="urn:schemas-microsoft-com:office:word" xmlns:w="http://schemas.openxmlformats.org/wordprocessingml/2006/main" xmlns:w14="http://schemas.microsoft.com/office/word/2010/wordml" xmlns:w15="http://schemas.microsoft.com/office/word/2012/wordml" xmlns:wpg="http://schemas.microsoft.com/office/word/2010/wordprocessingGroup" xmlns:wpi="http://schemas.microsoft.com/office/word/2010/wordprocessingInk" xmlns:wne="http://schemas.microsoft.com/office/word/2006/wordml" xmlns:wps="http://schemas.microsoft.com/office/word/2010/wordprocessingShape" mc:Ignorable="w14 w15 wp14">
+  <w:footnote w:type="separator" w:id="-1">
+    <w:p>
+      <w:pPr>
+        <w:spacing w:after="0" w:line="240" w:lineRule="auto"/>
+      </w:pPr>
+      <w:r>
+        <w:separator/>
+      </w:r>
+    </w:p>
+  </w:footnote>
+  <w:footnote w:type="continuationSeparator" w:id="0">
+    <w:p>
+      <w:pPr>
+        <w:spacing w:after="0" w:line="240" w:lineRule="auto"/>
+      </w:pPr>
+      <w:r>
+        <w:continuationSeparator/>
+      </w:r>
+    </w:p>
+  </w:footnote>
+</w:footnotes>
+</file>
+
 <file path=word/numbering.xml><?xml version="1.0" encoding="utf-8"?>
 <w:numbering xmlns:wpc="http://schemas.microsoft.com/office/word/2010/wordprocessingCanvas" xmlns:mc="http://schemas.openxmlformats.org/markup-compatibility/2006" xmlns:o="urn:schemas-microsoft-com:office:office" xmlns:r="http://schemas.openxmlformats.org/officeDocument/2006/relationships" xmlns:m="http://schemas.openxmlformats.org/officeDocument/2006/math" xmlns:v="urn:schemas-microsoft-com:vml" xmlns:wp14="http://schemas.microsoft.com/office/word/2010/wordprocessingDrawing" xmlns:wp="http://schemas.openxmlformats.org/drawingml/2006/wordprocessingDrawing" xmlns:w10="urn:schemas-microsoft-com:office:word" xmlns:w="http://schemas.openxmlformats.org/wordprocessingml/2006/main" xmlns:w14="http://schemas.microsoft.com/office/word/2010/wordml" xmlns:w15="http://schemas.microsoft.com/office/word/2012/wordml" xmlns:wpg="http://schemas.microsoft.com/office/word/2010/wordprocessingGroup" xmlns:wpi="http://schemas.microsoft.com/office/word/2010/wordprocessingInk" xmlns:wne="http://schemas.microsoft.com/office/word/2006/wordml" xmlns:wps="http://schemas.microsoft.com/office/word/2010/wordprocessingShape" mc:Ignorable="w14 w15 wp14">
-  <w:abstractNum w:abstractNumId="0" w15:restartNumberingAfterBreak="0">
+  <w:abstractNum w:abstractNumId="0">
     <w:nsid w:val="07161225"/>
     <w:multiLevelType w:val="hybridMultilevel"/>
     <w:tmpl w:val="A0821A8A"/>
@@ -1802,7 +1723,7 @@
       </w:rPr>
     </w:lvl>
   </w:abstractNum>
-  <w:abstractNum w:abstractNumId="1" w15:restartNumberingAfterBreak="0">
+  <w:abstractNum w:abstractNumId="1">
     <w:nsid w:val="0C915B73"/>
     <w:multiLevelType w:val="hybridMultilevel"/>
     <w:tmpl w:val="06D2DEB2"/>
@@ -1915,7 +1836,7 @@
       </w:rPr>
     </w:lvl>
   </w:abstractNum>
-  <w:abstractNum w:abstractNumId="2" w15:restartNumberingAfterBreak="0">
+  <w:abstractNum w:abstractNumId="2">
     <w:nsid w:val="20CD204D"/>
     <w:multiLevelType w:val="hybridMultilevel"/>
     <w:tmpl w:val="DF64B0D4"/>
@@ -2030,7 +1951,7 @@
       </w:rPr>
     </w:lvl>
   </w:abstractNum>
-  <w:abstractNum w:abstractNumId="3" w15:restartNumberingAfterBreak="0">
+  <w:abstractNum w:abstractNumId="3">
     <w:nsid w:val="31F66B68"/>
     <w:multiLevelType w:val="hybridMultilevel"/>
     <w:tmpl w:val="80941016"/>
@@ -2121,7 +2042,7 @@
       </w:pPr>
     </w:lvl>
   </w:abstractNum>
-  <w:abstractNum w:abstractNumId="4" w15:restartNumberingAfterBreak="0">
+  <w:abstractNum w:abstractNumId="4">
     <w:nsid w:val="47FB3EEA"/>
     <w:multiLevelType w:val="hybridMultilevel"/>
     <w:tmpl w:val="97B46FD2"/>
@@ -2236,7 +2157,7 @@
       </w:rPr>
     </w:lvl>
   </w:abstractNum>
-  <w:abstractNum w:abstractNumId="5" w15:restartNumberingAfterBreak="0">
+  <w:abstractNum w:abstractNumId="5">
     <w:nsid w:val="5FA57D2A"/>
     <w:multiLevelType w:val="hybridMultilevel"/>
     <w:tmpl w:val="07FA583E"/>
@@ -2351,7 +2272,7 @@
       </w:rPr>
     </w:lvl>
   </w:abstractNum>
-  <w:abstractNum w:abstractNumId="6" w15:restartNumberingAfterBreak="0">
+  <w:abstractNum w:abstractNumId="6">
     <w:nsid w:val="64EC0FEE"/>
     <w:multiLevelType w:val="hybridMultilevel"/>
     <w:tmpl w:val="C66CCADE"/>
@@ -2464,7 +2385,7 @@
       </w:rPr>
     </w:lvl>
   </w:abstractNum>
-  <w:abstractNum w:abstractNumId="7" w15:restartNumberingAfterBreak="0">
+  <w:abstractNum w:abstractNumId="7">
     <w:nsid w:val="77D44776"/>
     <w:multiLevelType w:val="hybridMultilevel"/>
     <w:tmpl w:val="63DA1B22"/>
@@ -2577,7 +2498,7 @@
       </w:rPr>
     </w:lvl>
   </w:abstractNum>
-  <w:abstractNum w:abstractNumId="8" w15:restartNumberingAfterBreak="0">
+  <w:abstractNum w:abstractNumId="8">
     <w:nsid w:val="790F173F"/>
     <w:multiLevelType w:val="hybridMultilevel"/>
     <w:tmpl w:val="504612A8"/>
@@ -3312,6 +3233,88 @@
     <w:semiHidden/>
     <w:rsid w:val="007B55AE"/>
   </w:style>
+  <w:style w:type="paragraph" w:customStyle="1" w:styleId="TableText0">
+    <w:name w:val="Table Text"/>
+    <w:basedOn w:val="Normal"/>
+    <w:rsid w:val="006B5E8E"/>
+    <w:pPr>
+      <w:spacing w:before="40" w:after="40" w:line="240" w:lineRule="auto"/>
+    </w:pPr>
+    <w:rPr>
+      <w:rFonts w:ascii="Times New Roman" w:eastAsia="Times New Roman" w:hAnsi="Times New Roman" w:cs="Times New Roman"/>
+      <w:szCs w:val="20"/>
+    </w:rPr>
+  </w:style>
+  <w:style w:type="table" w:styleId="TableGrid">
+    <w:name w:val="Table Grid"/>
+    <w:basedOn w:val="TableNormal"/>
+    <w:uiPriority w:val="39"/>
+    <w:rsid w:val="00A117BE"/>
+    <w:pPr>
+      <w:spacing w:after="0" w:line="240" w:lineRule="auto"/>
+    </w:pPr>
+    <w:tblPr>
+      <w:tblInd w:w="0" w:type="dxa"/>
+      <w:tblBorders>
+        <w:top w:val="single" w:sz="4" w:space="0" w:color="auto"/>
+        <w:left w:val="single" w:sz="4" w:space="0" w:color="auto"/>
+        <w:bottom w:val="single" w:sz="4" w:space="0" w:color="auto"/>
+        <w:right w:val="single" w:sz="4" w:space="0" w:color="auto"/>
+        <w:insideH w:val="single" w:sz="4" w:space="0" w:color="auto"/>
+        <w:insideV w:val="single" w:sz="4" w:space="0" w:color="auto"/>
+      </w:tblBorders>
+      <w:tblCellMar>
+        <w:top w:w="0" w:type="dxa"/>
+        <w:left w:w="108" w:type="dxa"/>
+        <w:bottom w:w="0" w:type="dxa"/>
+        <w:right w:w="108" w:type="dxa"/>
+      </w:tblCellMar>
+    </w:tblPr>
+  </w:style>
+  <w:style w:type="paragraph" w:styleId="Header">
+    <w:name w:val="header"/>
+    <w:basedOn w:val="Normal"/>
+    <w:link w:val="HeaderChar"/>
+    <w:uiPriority w:val="99"/>
+    <w:unhideWhenUsed/>
+    <w:rsid w:val="00281B58"/>
+    <w:pPr>
+      <w:tabs>
+        <w:tab w:val="center" w:pos="4320"/>
+        <w:tab w:val="right" w:pos="8640"/>
+      </w:tabs>
+      <w:spacing w:after="0" w:line="240" w:lineRule="auto"/>
+    </w:pPr>
+  </w:style>
+  <w:style w:type="character" w:customStyle="1" w:styleId="HeaderChar">
+    <w:name w:val="Header Char"/>
+    <w:basedOn w:val="DefaultParagraphFont"/>
+    <w:link w:val="Header"/>
+    <w:uiPriority w:val="99"/>
+    <w:rsid w:val="00281B58"/>
+  </w:style>
+  <w:style w:type="paragraph" w:styleId="Footer">
+    <w:name w:val="footer"/>
+    <w:basedOn w:val="Normal"/>
+    <w:link w:val="FooterChar"/>
+    <w:uiPriority w:val="99"/>
+    <w:unhideWhenUsed/>
+    <w:rsid w:val="00281B58"/>
+    <w:pPr>
+      <w:tabs>
+        <w:tab w:val="center" w:pos="4320"/>
+        <w:tab w:val="right" w:pos="8640"/>
+      </w:tabs>
+      <w:spacing w:after="0" w:line="240" w:lineRule="auto"/>
+    </w:pPr>
+  </w:style>
+  <w:style w:type="character" w:customStyle="1" w:styleId="FooterChar">
+    <w:name w:val="Footer Char"/>
+    <w:basedOn w:val="DefaultParagraphFont"/>
+    <w:link w:val="Footer"/>
+    <w:uiPriority w:val="99"/>
+    <w:rsid w:val="00281B58"/>
+  </w:style>
 </w:styles>
 </file>
 
@@ -3574,4 +3577,16 @@
     </a:ext>
   </a:extLst>
 </a:theme>
+</file>
+
+<file path=customXml/item1.xml><?xml version="1.0" encoding="utf-8"?>
+<b:Sources xmlns:b="http://schemas.openxmlformats.org/officeDocument/2006/bibliography" xmlns="http://schemas.openxmlformats.org/officeDocument/2006/bibliography" SelectedStyle="\APASixthEditionOfficeOnline.xsl" StyleName="APA" Version="6"/>
+</file>
+
+<file path=customXml/itemProps1.xml><?xml version="1.0" encoding="utf-8"?>
+<ds:datastoreItem xmlns:ds="http://schemas.openxmlformats.org/officeDocument/2006/customXml" ds:itemID="{C5ACD827-4AD9-4879-A247-7A6D3ACCBD88}">
+  <ds:schemaRefs>
+    <ds:schemaRef ds:uri="http://schemas.openxmlformats.org/officeDocument/2006/bibliography"/>
+  </ds:schemaRefs>
+</ds:datastoreItem>
 </file>
</xml_diff>